<commit_message>
Documento de arquitectura v2.0
</commit_message>
<xml_diff>
--- a/Desarrollo/KNOWL/Diseño/KW_AS.docx
+++ b/Desarrollo/KNOWL/Diseño/KW_AS.docx
@@ -1,6 +1,6 @@
 
 <file path=word/document.xml><?xml version="1.0" encoding="utf-8"?>
-<w:document xmlns:wpc="http://schemas.microsoft.com/office/word/2010/wordprocessingCanvas" xmlns:mc="http://schemas.openxmlformats.org/markup-compatibility/2006" xmlns:o="urn:schemas-microsoft-com:office:office" xmlns:r="http://schemas.openxmlformats.org/officeDocument/2006/relationships" xmlns:m="http://schemas.openxmlformats.org/officeDocument/2006/math" xmlns:v="urn:schemas-microsoft-com:vml" xmlns:wp14="http://schemas.microsoft.com/office/word/2010/wordprocessingDrawing" xmlns:wp="http://schemas.openxmlformats.org/drawingml/2006/wordprocessingDrawing" xmlns:w10="urn:schemas-microsoft-com:office:word" xmlns:w="http://schemas.openxmlformats.org/wordprocessingml/2006/main" xmlns:w14="http://schemas.microsoft.com/office/word/2010/wordml" xmlns:w15="http://schemas.microsoft.com/office/word/2012/wordml" xmlns:wpg="http://schemas.microsoft.com/office/word/2010/wordprocessingGroup" xmlns:wpi="http://schemas.microsoft.com/office/word/2010/wordprocessingInk" xmlns:wne="http://schemas.microsoft.com/office/word/2006/wordml" xmlns:wps="http://schemas.microsoft.com/office/word/2010/wordprocessingShape" mc:Ignorable="w14 w15 wp14">
+<w:document xmlns:wpc="http://schemas.microsoft.com/office/word/2010/wordprocessingCanvas" xmlns:cx="http://schemas.microsoft.com/office/drawing/2014/chartex" xmlns:cx1="http://schemas.microsoft.com/office/drawing/2015/9/8/chartex" xmlns:cx2="http://schemas.microsoft.com/office/drawing/2015/10/21/chartex" xmlns:cx3="http://schemas.microsoft.com/office/drawing/2016/5/9/chartex" xmlns:cx4="http://schemas.microsoft.com/office/drawing/2016/5/10/chartex" xmlns:cx5="http://schemas.microsoft.com/office/drawing/2016/5/11/chartex" xmlns:cx6="http://schemas.microsoft.com/office/drawing/2016/5/12/chartex" xmlns:cx7="http://schemas.microsoft.com/office/drawing/2016/5/13/chartex" xmlns:cx8="http://schemas.microsoft.com/office/drawing/2016/5/14/chartex" xmlns:mc="http://schemas.openxmlformats.org/markup-compatibility/2006" xmlns:aink="http://schemas.microsoft.com/office/drawing/2016/ink" xmlns:am3d="http://schemas.microsoft.com/office/drawing/2017/model3d" xmlns:o="urn:schemas-microsoft-com:office:office" xmlns:r="http://schemas.openxmlformats.org/officeDocument/2006/relationships" xmlns:m="http://schemas.openxmlformats.org/officeDocument/2006/math" xmlns:v="urn:schemas-microsoft-com:vml" xmlns:wp14="http://schemas.microsoft.com/office/word/2010/wordprocessingDrawing" xmlns:wp="http://schemas.openxmlformats.org/drawingml/2006/wordprocessingDrawing" xmlns:w10="urn:schemas-microsoft-com:office:word" xmlns:w="http://schemas.openxmlformats.org/wordprocessingml/2006/main" xmlns:w14="http://schemas.microsoft.com/office/word/2010/wordml" xmlns:w15="http://schemas.microsoft.com/office/word/2012/wordml" xmlns:w16cex="http://schemas.microsoft.com/office/word/2018/wordml/cex" xmlns:w16cid="http://schemas.microsoft.com/office/word/2016/wordml/cid" xmlns:w16="http://schemas.microsoft.com/office/word/2018/wordml" xmlns:w16se="http://schemas.microsoft.com/office/word/2015/wordml/symex" xmlns:wpg="http://schemas.microsoft.com/office/word/2010/wordprocessingGroup" xmlns:wpi="http://schemas.microsoft.com/office/word/2010/wordprocessingInk" xmlns:wne="http://schemas.microsoft.com/office/word/2006/wordml" xmlns:wps="http://schemas.microsoft.com/office/word/2010/wordprocessingShape" mc:Ignorable="w14 w15 w16se w16cid w16 w16cex wp14">
   <w:body>
     <w:p>
       <w:pPr>
@@ -129,7 +129,25 @@
           <w:sz w:val="36"/>
           <w:szCs w:val="36"/>
         </w:rPr>
-        <w:t>Versión 1.0</w:t>
+        <w:t xml:space="preserve">Versión </w:t>
+      </w:r>
+      <w:r>
+        <w:rPr>
+          <w:rFonts w:asciiTheme="minorHAnsi" w:eastAsia="Arial" w:hAnsiTheme="minorHAnsi" w:cstheme="minorHAnsi"/>
+          <w:b/>
+          <w:sz w:val="36"/>
+          <w:szCs w:val="36"/>
+        </w:rPr>
+        <w:t>2</w:t>
+      </w:r>
+      <w:r>
+        <w:rPr>
+          <w:rFonts w:asciiTheme="minorHAnsi" w:eastAsia="Arial" w:hAnsiTheme="minorHAnsi" w:cstheme="minorHAnsi"/>
+          <w:b/>
+          <w:sz w:val="36"/>
+          <w:szCs w:val="36"/>
+        </w:rPr>
+        <w:t>.0</w:t>
       </w:r>
     </w:p>
     <w:p>
@@ -184,21 +202,6 @@
         <w:rPr>
           <w:rFonts w:asciiTheme="minorHAnsi" w:hAnsiTheme="minorHAnsi" w:cstheme="minorHAnsi"/>
         </w:rPr>
-        <w:t>Raúl Pérez Alarcón</w:t>
-      </w:r>
-    </w:p>
-    <w:p>
-      <w:pPr>
-        <w:spacing w:after="0"/>
-        <w:jc w:val="both"/>
-        <w:rPr>
-          <w:rFonts w:asciiTheme="minorHAnsi" w:hAnsiTheme="minorHAnsi" w:cstheme="minorHAnsi"/>
-        </w:rPr>
-      </w:pPr>
-      <w:r>
-        <w:rPr>
-          <w:rFonts w:asciiTheme="minorHAnsi" w:hAnsiTheme="minorHAnsi" w:cstheme="minorHAnsi"/>
-        </w:rPr>
         <w:t>Valentín Martínez Motta</w:t>
       </w:r>
     </w:p>
@@ -289,19 +292,25 @@
         <w:rPr>
           <w:rFonts w:asciiTheme="minorHAnsi" w:hAnsiTheme="minorHAnsi" w:cstheme="minorHAnsi"/>
         </w:rPr>
-        <w:t>1</w:t>
-      </w:r>
-      <w:r>
-        <w:rPr>
-          <w:rFonts w:asciiTheme="minorHAnsi" w:hAnsiTheme="minorHAnsi" w:cstheme="minorHAnsi"/>
-        </w:rPr>
-        <w:t>6</w:t>
-      </w:r>
-      <w:r>
-        <w:rPr>
-          <w:rFonts w:asciiTheme="minorHAnsi" w:hAnsiTheme="minorHAnsi" w:cstheme="minorHAnsi"/>
-        </w:rPr>
-        <w:t xml:space="preserve"> de junio de 2021</w:t>
+        <w:t>08</w:t>
+      </w:r>
+      <w:r>
+        <w:rPr>
+          <w:rFonts w:asciiTheme="minorHAnsi" w:hAnsiTheme="minorHAnsi" w:cstheme="minorHAnsi"/>
+        </w:rPr>
+        <w:t xml:space="preserve"> de </w:t>
+      </w:r>
+      <w:r>
+        <w:rPr>
+          <w:rFonts w:asciiTheme="minorHAnsi" w:hAnsiTheme="minorHAnsi" w:cstheme="minorHAnsi"/>
+        </w:rPr>
+        <w:t>julio</w:t>
+      </w:r>
+      <w:r>
+        <w:rPr>
+          <w:rFonts w:asciiTheme="minorHAnsi" w:hAnsiTheme="minorHAnsi" w:cstheme="minorHAnsi"/>
+        </w:rPr>
+        <w:t xml:space="preserve"> de 2021</w:t>
       </w:r>
     </w:p>
     <w:p>
@@ -709,19 +718,7 @@
         <w:rPr>
           <w:rFonts w:asciiTheme="minorHAnsi" w:hAnsiTheme="minorHAnsi" w:cstheme="minorHAnsi"/>
         </w:rPr>
-        <w:t xml:space="preserve"> Es un entorno de desarrollo del lado del servidor basado en JavaScript que usa el motor V8 de Google, asíncrono y gran uso de I/O de datos basado en eventos; creado para ser útil en </w:t>
-      </w:r>
-      <w:r>
-        <w:rPr>
-          <w:rFonts w:asciiTheme="minorHAnsi" w:hAnsiTheme="minorHAnsi" w:cstheme="minorHAnsi"/>
-        </w:rPr>
-        <w:t xml:space="preserve">programas altamente escalables. </w:t>
-      </w:r>
-      <w:r>
-        <w:rPr>
-          <w:rFonts w:asciiTheme="minorHAnsi" w:hAnsiTheme="minorHAnsi" w:cstheme="minorHAnsi"/>
-        </w:rPr>
-        <w:t xml:space="preserve">Se ha escogido </w:t>
+        <w:t xml:space="preserve"> Es un entorno de desarrollo del lado del servidor basado en JavaScript que usa el motor V8 de Google, asíncrono y gran uso de I/O de datos basado en eventos; creado para ser útil en programas altamente escalables. Se ha escogido </w:t>
       </w:r>
       <w:proofErr w:type="spellStart"/>
       <w:r>
@@ -796,7 +793,21 @@
         <w:rPr>
           <w:rFonts w:asciiTheme="minorHAnsi" w:hAnsiTheme="minorHAnsi" w:cstheme="minorHAnsi"/>
         </w:rPr>
-        <w:t xml:space="preserve">Es un framework desarrollado completamente en </w:t>
+        <w:t xml:space="preserve">Es un </w:t>
+      </w:r>
+      <w:proofErr w:type="spellStart"/>
+      <w:r>
+        <w:rPr>
+          <w:rFonts w:asciiTheme="minorHAnsi" w:hAnsiTheme="minorHAnsi" w:cstheme="minorHAnsi"/>
+        </w:rPr>
+        <w:t>framework</w:t>
+      </w:r>
+      <w:proofErr w:type="spellEnd"/>
+      <w:r>
+        <w:rPr>
+          <w:rFonts w:asciiTheme="minorHAnsi" w:hAnsiTheme="minorHAnsi" w:cstheme="minorHAnsi"/>
+        </w:rPr>
+        <w:t xml:space="preserve"> desarrollado completamente en </w:t>
       </w:r>
       <w:proofErr w:type="spellStart"/>
       <w:r>
@@ -899,19 +910,7 @@
         <w:rPr>
           <w:rFonts w:asciiTheme="minorHAnsi" w:hAnsiTheme="minorHAnsi" w:cstheme="minorHAnsi"/>
         </w:rPr>
-        <w:t xml:space="preserve"> Es una librería JavaScript focalizada en el desarrollo de interfaces de usuario. Así se define la propia librería y evidentemente, esa es su principal área de trabajo. </w:t>
-      </w:r>
-      <w:r>
-        <w:rPr>
-          <w:rFonts w:asciiTheme="minorHAnsi" w:hAnsiTheme="minorHAnsi" w:cstheme="minorHAnsi"/>
-        </w:rPr>
-        <w:t xml:space="preserve"> </w:t>
-      </w:r>
-      <w:r>
-        <w:rPr>
-          <w:rFonts w:asciiTheme="minorHAnsi" w:hAnsiTheme="minorHAnsi" w:cstheme="minorHAnsi"/>
-        </w:rPr>
-        <w:t xml:space="preserve">Se trabajará con </w:t>
+        <w:t xml:space="preserve"> Es una librería JavaScript focalizada en el desarrollo de interfaces de usuario. Así se define la propia librería y evidentemente, esa es su principal área de trabajo.  Se trabajará con </w:t>
       </w:r>
       <w:proofErr w:type="spellStart"/>
       <w:r>
@@ -974,41 +973,18 @@
           <w:rFonts w:asciiTheme="minorHAnsi" w:hAnsiTheme="minorHAnsi" w:cstheme="minorHAnsi"/>
         </w:rPr>
       </w:pPr>
-      <w:proofErr w:type="spellStart"/>
-      <w:r>
-        <w:rPr>
-          <w:rFonts w:asciiTheme="minorHAnsi" w:hAnsiTheme="minorHAnsi" w:cstheme="minorHAnsi"/>
-          <w:b/>
-        </w:rPr>
-        <w:t>MongoDB</w:t>
-      </w:r>
-      <w:proofErr w:type="spellEnd"/>
-      <w:r>
-        <w:rPr>
-          <w:rFonts w:asciiTheme="minorHAnsi" w:hAnsiTheme="minorHAnsi" w:cstheme="minorHAnsi"/>
-          <w:b/>
-        </w:rPr>
-        <w:t>:</w:t>
-      </w:r>
-      <w:r>
-        <w:rPr>
-          <w:rFonts w:asciiTheme="minorHAnsi" w:hAnsiTheme="minorHAnsi" w:cstheme="minorHAnsi"/>
-        </w:rPr>
-        <w:t xml:space="preserve"> Es una base de datos </w:t>
-      </w:r>
-      <w:proofErr w:type="spellStart"/>
-      <w:r>
-        <w:rPr>
-          <w:rFonts w:asciiTheme="minorHAnsi" w:hAnsiTheme="minorHAnsi" w:cstheme="minorHAnsi"/>
-        </w:rPr>
-        <w:t>NoSQL</w:t>
-      </w:r>
-      <w:proofErr w:type="spellEnd"/>
-      <w:r>
-        <w:rPr>
-          <w:rFonts w:asciiTheme="minorHAnsi" w:hAnsiTheme="minorHAnsi" w:cstheme="minorHAnsi"/>
-        </w:rPr>
-        <w:t xml:space="preserve"> de carácter general, basada en documentos para el desarrollo de aplicaciones modernas. Utiliza estructuras de datos BSON (una especificación similar a JSON) con un esquema dinámico, lo que facilita su acceso desde las </w:t>
+      <w:r>
+        <w:rPr>
+          <w:rFonts w:asciiTheme="minorHAnsi" w:hAnsiTheme="minorHAnsi" w:cstheme="minorHAnsi"/>
+          <w:b/>
+        </w:rPr>
+        <w:t>MongoDB:</w:t>
+      </w:r>
+      <w:r>
+        <w:rPr>
+          <w:rFonts w:asciiTheme="minorHAnsi" w:hAnsiTheme="minorHAnsi" w:cstheme="minorHAnsi"/>
+        </w:rPr>
+        <w:t xml:space="preserve"> Es una base de datos NoSQL de carácter general, basada en documentos para el desarrollo de aplicaciones modernas. Utiliza estructuras de datos BSON (una especificación similar a JSON) con un esquema dinámico, lo que facilita su acceso desde las </w:t>
       </w:r>
       <w:r>
         <w:rPr>
@@ -1020,14 +996,7 @@
         <w:rPr>
           <w:rFonts w:asciiTheme="minorHAnsi" w:hAnsiTheme="minorHAnsi" w:cstheme="minorHAnsi"/>
         </w:rPr>
-        <w:t xml:space="preserve">Se ha decidido usar </w:t>
-      </w:r>
-      <w:proofErr w:type="spellStart"/>
-      <w:r>
-        <w:rPr>
-          <w:rFonts w:asciiTheme="minorHAnsi" w:hAnsiTheme="minorHAnsi" w:cstheme="minorHAnsi"/>
-        </w:rPr>
-        <w:t>Mongo</w:t>
+        <w:t>Se ha decidido usar Mongo</w:t>
       </w:r>
       <w:r>
         <w:rPr>
@@ -1035,7 +1004,6 @@
         </w:rPr>
         <w:t>DB</w:t>
       </w:r>
-      <w:proofErr w:type="spellEnd"/>
       <w:r>
         <w:rPr>
           <w:rFonts w:asciiTheme="minorHAnsi" w:hAnsiTheme="minorHAnsi" w:cstheme="minorHAnsi"/>
@@ -1085,21 +1053,12 @@
           <w:rFonts w:asciiTheme="minorHAnsi" w:hAnsiTheme="minorHAnsi" w:cstheme="minorHAnsi"/>
         </w:rPr>
       </w:pPr>
-      <w:proofErr w:type="spellStart"/>
-      <w:r>
-        <w:rPr>
-          <w:rFonts w:asciiTheme="minorHAnsi" w:hAnsiTheme="minorHAnsi" w:cstheme="minorHAnsi"/>
-          <w:b/>
-        </w:rPr>
-        <w:t>Git</w:t>
-      </w:r>
-      <w:proofErr w:type="spellEnd"/>
-      <w:r>
-        <w:rPr>
-          <w:rFonts w:asciiTheme="minorHAnsi" w:hAnsiTheme="minorHAnsi" w:cstheme="minorHAnsi"/>
-          <w:b/>
-        </w:rPr>
-        <w:t>:</w:t>
+      <w:r>
+        <w:rPr>
+          <w:rFonts w:asciiTheme="minorHAnsi" w:hAnsiTheme="minorHAnsi" w:cstheme="minorHAnsi"/>
+          <w:b/>
+        </w:rPr>
+        <w:t>Git:</w:t>
       </w:r>
       <w:r>
         <w:rPr>
@@ -1123,21 +1082,7 @@
         <w:rPr>
           <w:rFonts w:asciiTheme="minorHAnsi" w:hAnsiTheme="minorHAnsi" w:cstheme="minorHAnsi"/>
         </w:rPr>
-        <w:t xml:space="preserve">, y junto con </w:t>
-      </w:r>
-      <w:proofErr w:type="spellStart"/>
-      <w:r>
-        <w:rPr>
-          <w:rFonts w:asciiTheme="minorHAnsi" w:hAnsiTheme="minorHAnsi" w:cstheme="minorHAnsi"/>
-        </w:rPr>
-        <w:t>GitHub</w:t>
-      </w:r>
-      <w:proofErr w:type="spellEnd"/>
-      <w:r>
-        <w:rPr>
-          <w:rFonts w:asciiTheme="minorHAnsi" w:hAnsiTheme="minorHAnsi" w:cstheme="minorHAnsi"/>
-        </w:rPr>
-        <w:t xml:space="preserve">, es lo que se </w:t>
+        <w:t xml:space="preserve">, y junto con GitHub, es lo que se </w:t>
       </w:r>
       <w:r>
         <w:rPr>
@@ -1417,13 +1362,7 @@
         <w:rPr>
           <w:rFonts w:asciiTheme="minorHAnsi" w:hAnsiTheme="minorHAnsi" w:cstheme="minorHAnsi"/>
         </w:rPr>
-        <w:t>: El</w:t>
-      </w:r>
-      <w:r>
-        <w:rPr>
-          <w:rFonts w:asciiTheme="minorHAnsi" w:hAnsiTheme="minorHAnsi" w:cstheme="minorHAnsi"/>
-        </w:rPr>
-        <w:t xml:space="preserve"> API se ha desarrollado en el entorno de ejecución de </w:t>
+        <w:t xml:space="preserve">: El API se ha desarrollado en el entorno de ejecución de </w:t>
       </w:r>
       <w:proofErr w:type="spellStart"/>
       <w:r>
@@ -1699,8 +1638,6 @@
           <w:rFonts w:asciiTheme="minorHAnsi" w:hAnsiTheme="minorHAnsi" w:cstheme="minorHAnsi"/>
         </w:rPr>
       </w:pPr>
-      <w:bookmarkStart w:id="1" w:name="_GoBack"/>
-      <w:bookmarkEnd w:id="1"/>
     </w:p>
     <w:p>
       <w:pPr>
@@ -1758,7 +1695,7 @@
           <w:noProof/>
         </w:rPr>
         <w:drawing>
-          <wp:inline distT="0" distB="0" distL="0" distR="0">
+          <wp:inline distT="0" distB="0" distL="0" distR="0" wp14:anchorId="20600507" wp14:editId="1EADA567">
             <wp:extent cx="5046401" cy="5365630"/>
             <wp:effectExtent l="133350" t="133350" r="154305" b="159385"/>
             <wp:docPr id="2" name="Imagen 2"/>
@@ -1833,6 +1770,833 @@
         </w:drawing>
       </w:r>
     </w:p>
+    <w:p>
+      <w:pPr>
+        <w:spacing w:after="0"/>
+        <w:jc w:val="both"/>
+        <w:rPr>
+          <w:rFonts w:asciiTheme="minorHAnsi" w:hAnsiTheme="minorHAnsi" w:cstheme="minorHAnsi"/>
+        </w:rPr>
+      </w:pPr>
+    </w:p>
+    <w:p>
+      <w:pPr>
+        <w:spacing w:after="0"/>
+        <w:jc w:val="both"/>
+        <w:rPr>
+          <w:rFonts w:asciiTheme="minorHAnsi" w:hAnsiTheme="minorHAnsi" w:cstheme="minorHAnsi"/>
+        </w:rPr>
+      </w:pPr>
+    </w:p>
+    <w:p>
+      <w:pPr>
+        <w:spacing w:after="0"/>
+        <w:jc w:val="both"/>
+        <w:rPr>
+          <w:rFonts w:asciiTheme="minorHAnsi" w:hAnsiTheme="minorHAnsi" w:cstheme="minorHAnsi"/>
+          <w:b/>
+        </w:rPr>
+      </w:pPr>
+      <w:r>
+        <w:rPr>
+          <w:rFonts w:asciiTheme="minorHAnsi" w:hAnsiTheme="minorHAnsi" w:cstheme="minorHAnsi"/>
+          <w:b/>
+        </w:rPr>
+        <w:t>1.</w:t>
+      </w:r>
+      <w:r>
+        <w:rPr>
+          <w:rFonts w:asciiTheme="minorHAnsi" w:hAnsiTheme="minorHAnsi" w:cstheme="minorHAnsi"/>
+          <w:b/>
+        </w:rPr>
+        <w:t>4</w:t>
+      </w:r>
+      <w:r>
+        <w:rPr>
+          <w:rFonts w:asciiTheme="minorHAnsi" w:hAnsiTheme="minorHAnsi" w:cstheme="minorHAnsi"/>
+          <w:b/>
+        </w:rPr>
+        <w:t xml:space="preserve">. </w:t>
+      </w:r>
+      <w:r>
+        <w:rPr>
+          <w:rFonts w:asciiTheme="minorHAnsi" w:hAnsiTheme="minorHAnsi" w:cstheme="minorHAnsi"/>
+          <w:b/>
+        </w:rPr>
+        <w:t>Estructura</w:t>
+      </w:r>
+      <w:r>
+        <w:rPr>
+          <w:rFonts w:asciiTheme="minorHAnsi" w:hAnsiTheme="minorHAnsi" w:cstheme="minorHAnsi"/>
+          <w:b/>
+        </w:rPr>
+        <w:t xml:space="preserve"> de los componentes arquitectónicos</w:t>
+      </w:r>
+      <w:r>
+        <w:rPr>
+          <w:rFonts w:asciiTheme="minorHAnsi" w:hAnsiTheme="minorHAnsi" w:cstheme="minorHAnsi"/>
+          <w:b/>
+        </w:rPr>
+        <w:t>:</w:t>
+      </w:r>
+    </w:p>
+    <w:p>
+      <w:pPr>
+        <w:spacing w:after="0"/>
+        <w:jc w:val="both"/>
+        <w:rPr>
+          <w:rFonts w:asciiTheme="minorHAnsi" w:hAnsiTheme="minorHAnsi" w:cstheme="minorHAnsi"/>
+        </w:rPr>
+      </w:pPr>
+    </w:p>
+    <w:p>
+      <w:pPr>
+        <w:spacing w:after="0"/>
+        <w:jc w:val="both"/>
+        <w:rPr>
+          <w:rFonts w:asciiTheme="minorHAnsi" w:hAnsiTheme="minorHAnsi" w:cstheme="minorHAnsi"/>
+          <w:b/>
+          <w:bCs/>
+        </w:rPr>
+      </w:pPr>
+      <w:r>
+        <w:rPr>
+          <w:rFonts w:asciiTheme="minorHAnsi" w:hAnsiTheme="minorHAnsi" w:cstheme="minorHAnsi"/>
+          <w:b/>
+          <w:bCs/>
+        </w:rPr>
+        <w:t>1.4.1. Estructura de la capa de presentación</w:t>
+      </w:r>
+    </w:p>
+    <w:p>
+      <w:pPr>
+        <w:spacing w:after="0"/>
+        <w:jc w:val="both"/>
+        <w:rPr>
+          <w:rFonts w:asciiTheme="minorHAnsi" w:hAnsiTheme="minorHAnsi" w:cstheme="minorHAnsi"/>
+        </w:rPr>
+      </w:pPr>
+      <w:r>
+        <w:rPr>
+          <w:rFonts w:asciiTheme="minorHAnsi" w:hAnsiTheme="minorHAnsi" w:cstheme="minorHAnsi"/>
+        </w:rPr>
+        <w:t xml:space="preserve">La capa de presentación, o </w:t>
+      </w:r>
+      <w:proofErr w:type="spellStart"/>
+      <w:r>
+        <w:rPr>
+          <w:rFonts w:asciiTheme="minorHAnsi" w:hAnsiTheme="minorHAnsi" w:cstheme="minorHAnsi"/>
+        </w:rPr>
+        <w:t>front-end</w:t>
+      </w:r>
+      <w:proofErr w:type="spellEnd"/>
+      <w:r>
+        <w:rPr>
+          <w:rFonts w:asciiTheme="minorHAnsi" w:hAnsiTheme="minorHAnsi" w:cstheme="minorHAnsi"/>
+        </w:rPr>
+        <w:t xml:space="preserve">, se caracteriza por emplear componentes de </w:t>
+      </w:r>
+      <w:proofErr w:type="spellStart"/>
+      <w:r>
+        <w:rPr>
+          <w:rFonts w:asciiTheme="minorHAnsi" w:hAnsiTheme="minorHAnsi" w:cstheme="minorHAnsi"/>
+        </w:rPr>
+        <w:t>React</w:t>
+      </w:r>
+      <w:proofErr w:type="spellEnd"/>
+      <w:r>
+        <w:rPr>
+          <w:rFonts w:asciiTheme="minorHAnsi" w:hAnsiTheme="minorHAnsi" w:cstheme="minorHAnsi"/>
+        </w:rPr>
+        <w:t xml:space="preserve"> reutilizables, por ese motivo estos se colocarán en una carpeta llamada “</w:t>
+      </w:r>
+      <w:proofErr w:type="spellStart"/>
+      <w:r>
+        <w:rPr>
+          <w:rFonts w:asciiTheme="minorHAnsi" w:hAnsiTheme="minorHAnsi" w:cstheme="minorHAnsi"/>
+        </w:rPr>
+        <w:t>Components</w:t>
+      </w:r>
+      <w:proofErr w:type="spellEnd"/>
+      <w:r>
+        <w:rPr>
+          <w:rFonts w:asciiTheme="minorHAnsi" w:hAnsiTheme="minorHAnsi" w:cstheme="minorHAnsi"/>
+        </w:rPr>
+        <w:t xml:space="preserve">”, en ella tendremos tanto componentes de grano fino como de grano grueso. Técnicamente, las páginas que </w:t>
+      </w:r>
+      <w:proofErr w:type="spellStart"/>
+      <w:r>
+        <w:rPr>
+          <w:rFonts w:asciiTheme="minorHAnsi" w:hAnsiTheme="minorHAnsi" w:cstheme="minorHAnsi"/>
+        </w:rPr>
+        <w:t>React</w:t>
+      </w:r>
+      <w:proofErr w:type="spellEnd"/>
+      <w:r>
+        <w:rPr>
+          <w:rFonts w:asciiTheme="minorHAnsi" w:hAnsiTheme="minorHAnsi" w:cstheme="minorHAnsi"/>
+        </w:rPr>
+        <w:t xml:space="preserve"> </w:t>
+      </w:r>
+      <w:proofErr w:type="spellStart"/>
+      <w:r>
+        <w:rPr>
+          <w:rFonts w:asciiTheme="minorHAnsi" w:hAnsiTheme="minorHAnsi" w:cstheme="minorHAnsi"/>
+        </w:rPr>
+        <w:t>Router</w:t>
+      </w:r>
+      <w:proofErr w:type="spellEnd"/>
+      <w:r>
+        <w:rPr>
+          <w:rFonts w:asciiTheme="minorHAnsi" w:hAnsiTheme="minorHAnsi" w:cstheme="minorHAnsi"/>
+        </w:rPr>
+        <w:t xml:space="preserve"> DOM utiliza también son componentes, pero al tener una complejidad mayor y ser usualmente únicos en cada página, se guardarán en la carpeta “Pages”.</w:t>
+      </w:r>
+    </w:p>
+    <w:p>
+      <w:pPr>
+        <w:spacing w:after="0"/>
+        <w:jc w:val="both"/>
+        <w:rPr>
+          <w:rFonts w:asciiTheme="minorHAnsi" w:hAnsiTheme="minorHAnsi" w:cstheme="minorHAnsi"/>
+        </w:rPr>
+      </w:pPr>
+    </w:p>
+    <w:p>
+      <w:pPr>
+        <w:spacing w:after="0"/>
+        <w:jc w:val="both"/>
+        <w:rPr>
+          <w:rFonts w:asciiTheme="minorHAnsi" w:hAnsiTheme="minorHAnsi" w:cstheme="minorHAnsi"/>
+        </w:rPr>
+      </w:pPr>
+      <w:r>
+        <w:rPr>
+          <w:rFonts w:asciiTheme="minorHAnsi" w:hAnsiTheme="minorHAnsi" w:cstheme="minorHAnsi"/>
+        </w:rPr>
+        <w:t>La carpeta “</w:t>
+      </w:r>
+      <w:proofErr w:type="spellStart"/>
+      <w:r>
+        <w:rPr>
+          <w:rFonts w:asciiTheme="minorHAnsi" w:hAnsiTheme="minorHAnsi" w:cstheme="minorHAnsi"/>
+        </w:rPr>
+        <w:t>Services</w:t>
+      </w:r>
+      <w:proofErr w:type="spellEnd"/>
+      <w:r>
+        <w:rPr>
+          <w:rFonts w:asciiTheme="minorHAnsi" w:hAnsiTheme="minorHAnsi" w:cstheme="minorHAnsi"/>
+        </w:rPr>
+        <w:t>” guardará los archivos que contienen las funciones que permiten comunicarse con el back-</w:t>
+      </w:r>
+      <w:proofErr w:type="spellStart"/>
+      <w:r>
+        <w:rPr>
+          <w:rFonts w:asciiTheme="minorHAnsi" w:hAnsiTheme="minorHAnsi" w:cstheme="minorHAnsi"/>
+        </w:rPr>
+        <w:t>end</w:t>
+      </w:r>
+      <w:proofErr w:type="spellEnd"/>
+      <w:r>
+        <w:rPr>
+          <w:rFonts w:asciiTheme="minorHAnsi" w:hAnsiTheme="minorHAnsi" w:cstheme="minorHAnsi"/>
+        </w:rPr>
+        <w:t>, a las cuales accederán los componentes para darle funcionalidad completa al sistema.</w:t>
+      </w:r>
+    </w:p>
+    <w:p>
+      <w:pPr>
+        <w:spacing w:after="0"/>
+        <w:jc w:val="both"/>
+        <w:rPr>
+          <w:rFonts w:asciiTheme="minorHAnsi" w:hAnsiTheme="minorHAnsi" w:cstheme="minorHAnsi"/>
+        </w:rPr>
+      </w:pPr>
+    </w:p>
+    <w:p>
+      <w:pPr>
+        <w:spacing w:after="0"/>
+        <w:jc w:val="both"/>
+        <w:rPr>
+          <w:rFonts w:asciiTheme="minorHAnsi" w:hAnsiTheme="minorHAnsi" w:cstheme="minorHAnsi"/>
+        </w:rPr>
+      </w:pPr>
+      <w:r>
+        <w:rPr>
+          <w:rFonts w:asciiTheme="minorHAnsi" w:hAnsiTheme="minorHAnsi" w:cstheme="minorHAnsi"/>
+        </w:rPr>
+        <w:lastRenderedPageBreak/>
+        <w:t>La carpeta “</w:t>
+      </w:r>
+      <w:proofErr w:type="spellStart"/>
+      <w:r>
+        <w:rPr>
+          <w:rFonts w:asciiTheme="minorHAnsi" w:hAnsiTheme="minorHAnsi" w:cstheme="minorHAnsi"/>
+        </w:rPr>
+        <w:t>Dtos</w:t>
+      </w:r>
+      <w:proofErr w:type="spellEnd"/>
+      <w:r>
+        <w:rPr>
+          <w:rFonts w:asciiTheme="minorHAnsi" w:hAnsiTheme="minorHAnsi" w:cstheme="minorHAnsi"/>
+        </w:rPr>
+        <w:t>” contendrá las interfaces que definen los tipos a emplear</w:t>
+      </w:r>
+      <w:r>
+        <w:rPr>
+          <w:rFonts w:asciiTheme="minorHAnsi" w:hAnsiTheme="minorHAnsi" w:cstheme="minorHAnsi"/>
+        </w:rPr>
+        <w:t xml:space="preserve"> al realizar peticiones hacia el back-</w:t>
+      </w:r>
+      <w:proofErr w:type="spellStart"/>
+      <w:r>
+        <w:rPr>
+          <w:rFonts w:asciiTheme="minorHAnsi" w:hAnsiTheme="minorHAnsi" w:cstheme="minorHAnsi"/>
+        </w:rPr>
+        <w:t>end</w:t>
+      </w:r>
+      <w:proofErr w:type="spellEnd"/>
+      <w:r>
+        <w:rPr>
+          <w:rFonts w:asciiTheme="minorHAnsi" w:hAnsiTheme="minorHAnsi" w:cstheme="minorHAnsi"/>
+        </w:rPr>
+        <w:t xml:space="preserve"> y al recibir respuestas del mismo</w:t>
+      </w:r>
+      <w:r>
+        <w:rPr>
+          <w:rFonts w:asciiTheme="minorHAnsi" w:hAnsiTheme="minorHAnsi" w:cstheme="minorHAnsi"/>
+        </w:rPr>
+        <w:t xml:space="preserve">. </w:t>
+      </w:r>
+      <w:r>
+        <w:rPr>
+          <w:rFonts w:asciiTheme="minorHAnsi" w:hAnsiTheme="minorHAnsi" w:cstheme="minorHAnsi"/>
+        </w:rPr>
+        <w:t>Por último, la carpeta “</w:t>
+      </w:r>
+      <w:proofErr w:type="spellStart"/>
+      <w:r>
+        <w:rPr>
+          <w:rFonts w:asciiTheme="minorHAnsi" w:hAnsiTheme="minorHAnsi" w:cstheme="minorHAnsi"/>
+        </w:rPr>
+        <w:t>Utils</w:t>
+      </w:r>
+      <w:proofErr w:type="spellEnd"/>
+      <w:r>
+        <w:rPr>
+          <w:rFonts w:asciiTheme="minorHAnsi" w:hAnsiTheme="minorHAnsi" w:cstheme="minorHAnsi"/>
+        </w:rPr>
+        <w:t>” almacenará archivos que contengan cualquier tipo de código utilitario.</w:t>
+      </w:r>
+    </w:p>
+    <w:p>
+      <w:pPr>
+        <w:spacing w:after="0"/>
+        <w:jc w:val="both"/>
+        <w:rPr>
+          <w:rFonts w:asciiTheme="minorHAnsi" w:hAnsiTheme="minorHAnsi" w:cstheme="minorHAnsi"/>
+        </w:rPr>
+      </w:pPr>
+    </w:p>
+    <w:p>
+      <w:pPr>
+        <w:spacing w:after="0"/>
+        <w:jc w:val="both"/>
+        <w:rPr>
+          <w:rFonts w:asciiTheme="minorHAnsi" w:hAnsiTheme="minorHAnsi" w:cstheme="minorHAnsi"/>
+        </w:rPr>
+      </w:pPr>
+      <w:r>
+        <w:rPr>
+          <w:rFonts w:asciiTheme="minorHAnsi" w:hAnsiTheme="minorHAnsi" w:cstheme="minorHAnsi"/>
+        </w:rPr>
+        <w:t xml:space="preserve">En resumen, la estructura de la capa de presentación, o </w:t>
+      </w:r>
+      <w:proofErr w:type="spellStart"/>
+      <w:r>
+        <w:rPr>
+          <w:rFonts w:asciiTheme="minorHAnsi" w:hAnsiTheme="minorHAnsi" w:cstheme="minorHAnsi"/>
+        </w:rPr>
+        <w:t>front-end</w:t>
+      </w:r>
+      <w:proofErr w:type="spellEnd"/>
+      <w:r>
+        <w:rPr>
+          <w:rFonts w:asciiTheme="minorHAnsi" w:hAnsiTheme="minorHAnsi" w:cstheme="minorHAnsi"/>
+        </w:rPr>
+        <w:t>, será la siguiente:</w:t>
+      </w:r>
+    </w:p>
+    <w:p>
+      <w:pPr>
+        <w:spacing w:after="0"/>
+        <w:jc w:val="both"/>
+        <w:rPr>
+          <w:rFonts w:asciiTheme="minorHAnsi" w:hAnsiTheme="minorHAnsi" w:cstheme="minorHAnsi"/>
+        </w:rPr>
+      </w:pPr>
+    </w:p>
+    <w:p>
+      <w:pPr>
+        <w:spacing w:after="0"/>
+        <w:jc w:val="center"/>
+        <w:rPr>
+          <w:rFonts w:asciiTheme="minorHAnsi" w:hAnsiTheme="minorHAnsi" w:cstheme="minorHAnsi"/>
+        </w:rPr>
+      </w:pPr>
+      <w:r>
+        <w:rPr>
+          <w:rFonts w:asciiTheme="minorHAnsi" w:hAnsiTheme="minorHAnsi" w:cstheme="minorHAnsi"/>
+          <w:noProof/>
+        </w:rPr>
+        <w:drawing>
+          <wp:inline distT="0" distB="0" distL="0" distR="0" wp14:anchorId="6C600E4B" wp14:editId="4F24C6C2">
+            <wp:extent cx="2882294" cy="1993556"/>
+            <wp:effectExtent l="0" t="0" r="0" b="6985"/>
+            <wp:docPr id="4" name="Imagen 4"/>
+            <wp:cNvGraphicFramePr>
+              <a:graphicFrameLocks xmlns:a="http://schemas.openxmlformats.org/drawingml/2006/main" noChangeAspect="1"/>
+            </wp:cNvGraphicFramePr>
+            <a:graphic xmlns:a="http://schemas.openxmlformats.org/drawingml/2006/main">
+              <a:graphicData uri="http://schemas.openxmlformats.org/drawingml/2006/picture">
+                <pic:pic xmlns:pic="http://schemas.openxmlformats.org/drawingml/2006/picture">
+                  <pic:nvPicPr>
+                    <pic:cNvPr id="0" name="Picture 3"/>
+                    <pic:cNvPicPr>
+                      <a:picLocks noChangeAspect="1" noChangeArrowheads="1"/>
+                    </pic:cNvPicPr>
+                  </pic:nvPicPr>
+                  <pic:blipFill>
+                    <a:blip r:embed="rId7" cstate="print">
+                      <a:extLst>
+                        <a:ext uri="{28A0092B-C50C-407E-A947-70E740481C1C}">
+                          <a14:useLocalDpi xmlns:a14="http://schemas.microsoft.com/office/drawing/2010/main" val="0"/>
+                        </a:ext>
+                      </a:extLst>
+                    </a:blip>
+                    <a:srcRect/>
+                    <a:stretch>
+                      <a:fillRect/>
+                    </a:stretch>
+                  </pic:blipFill>
+                  <pic:spPr bwMode="auto">
+                    <a:xfrm>
+                      <a:off x="0" y="0"/>
+                      <a:ext cx="2923157" cy="2021819"/>
+                    </a:xfrm>
+                    <a:prstGeom prst="rect">
+                      <a:avLst/>
+                    </a:prstGeom>
+                    <a:noFill/>
+                    <a:ln>
+                      <a:noFill/>
+                    </a:ln>
+                  </pic:spPr>
+                </pic:pic>
+              </a:graphicData>
+            </a:graphic>
+          </wp:inline>
+        </w:drawing>
+      </w:r>
+    </w:p>
+    <w:p>
+      <w:pPr>
+        <w:spacing w:after="0"/>
+        <w:jc w:val="both"/>
+        <w:rPr>
+          <w:rFonts w:asciiTheme="minorHAnsi" w:hAnsiTheme="minorHAnsi" w:cstheme="minorHAnsi"/>
+        </w:rPr>
+      </w:pPr>
+    </w:p>
+    <w:p>
+      <w:pPr>
+        <w:spacing w:after="0"/>
+        <w:jc w:val="both"/>
+        <w:rPr>
+          <w:rFonts w:asciiTheme="minorHAnsi" w:hAnsiTheme="minorHAnsi" w:cstheme="minorHAnsi"/>
+          <w:b/>
+          <w:bCs/>
+        </w:rPr>
+      </w:pPr>
+      <w:r>
+        <w:rPr>
+          <w:rFonts w:asciiTheme="minorHAnsi" w:hAnsiTheme="minorHAnsi" w:cstheme="minorHAnsi"/>
+          <w:b/>
+          <w:bCs/>
+        </w:rPr>
+        <w:t>1.4.</w:t>
+      </w:r>
+      <w:r>
+        <w:rPr>
+          <w:rFonts w:asciiTheme="minorHAnsi" w:hAnsiTheme="minorHAnsi" w:cstheme="minorHAnsi"/>
+          <w:b/>
+          <w:bCs/>
+        </w:rPr>
+        <w:t>2</w:t>
+      </w:r>
+      <w:r>
+        <w:rPr>
+          <w:rFonts w:asciiTheme="minorHAnsi" w:hAnsiTheme="minorHAnsi" w:cstheme="minorHAnsi"/>
+          <w:b/>
+          <w:bCs/>
+        </w:rPr>
+        <w:t xml:space="preserve">. Estructura de la capa de </w:t>
+      </w:r>
+      <w:r>
+        <w:rPr>
+          <w:rFonts w:asciiTheme="minorHAnsi" w:hAnsiTheme="minorHAnsi" w:cstheme="minorHAnsi"/>
+          <w:b/>
+          <w:bCs/>
+        </w:rPr>
+        <w:t>lógica de negocio</w:t>
+      </w:r>
+    </w:p>
+    <w:p>
+      <w:pPr>
+        <w:spacing w:after="0"/>
+        <w:jc w:val="both"/>
+        <w:rPr>
+          <w:rFonts w:asciiTheme="minorHAnsi" w:hAnsiTheme="minorHAnsi" w:cstheme="minorHAnsi"/>
+        </w:rPr>
+      </w:pPr>
+      <w:r>
+        <w:rPr>
+          <w:rFonts w:asciiTheme="minorHAnsi" w:hAnsiTheme="minorHAnsi" w:cstheme="minorHAnsi"/>
+        </w:rPr>
+        <w:t>La capa de lógica de negocio, o back-</w:t>
+      </w:r>
+      <w:proofErr w:type="spellStart"/>
+      <w:r>
+        <w:rPr>
+          <w:rFonts w:asciiTheme="minorHAnsi" w:hAnsiTheme="minorHAnsi" w:cstheme="minorHAnsi"/>
+        </w:rPr>
+        <w:t>end</w:t>
+      </w:r>
+      <w:proofErr w:type="spellEnd"/>
+      <w:r>
+        <w:rPr>
+          <w:rFonts w:asciiTheme="minorHAnsi" w:hAnsiTheme="minorHAnsi" w:cstheme="minorHAnsi"/>
+        </w:rPr>
+        <w:t xml:space="preserve">, se caracteriza por seguir una arquitectura modular gracias al empleo de </w:t>
+      </w:r>
+      <w:proofErr w:type="spellStart"/>
+      <w:r>
+        <w:rPr>
+          <w:rFonts w:asciiTheme="minorHAnsi" w:hAnsiTheme="minorHAnsi" w:cstheme="minorHAnsi"/>
+        </w:rPr>
+        <w:t>NestJS</w:t>
+      </w:r>
+      <w:proofErr w:type="spellEnd"/>
+      <w:r>
+        <w:rPr>
+          <w:rFonts w:asciiTheme="minorHAnsi" w:hAnsiTheme="minorHAnsi" w:cstheme="minorHAnsi"/>
+        </w:rPr>
+        <w:t>. Los módulos principales, el módulo de usuarios</w:t>
+      </w:r>
+      <w:r>
+        <w:rPr>
+          <w:rFonts w:asciiTheme="minorHAnsi" w:hAnsiTheme="minorHAnsi" w:cstheme="minorHAnsi"/>
+        </w:rPr>
+        <w:t xml:space="preserve"> (en “</w:t>
+      </w:r>
+      <w:proofErr w:type="spellStart"/>
+      <w:r>
+        <w:rPr>
+          <w:rFonts w:asciiTheme="minorHAnsi" w:hAnsiTheme="minorHAnsi" w:cstheme="minorHAnsi"/>
+        </w:rPr>
+        <w:t>UserModule</w:t>
+      </w:r>
+      <w:proofErr w:type="spellEnd"/>
+      <w:r>
+        <w:rPr>
+          <w:rFonts w:asciiTheme="minorHAnsi" w:hAnsiTheme="minorHAnsi" w:cstheme="minorHAnsi"/>
+        </w:rPr>
+        <w:t>”)</w:t>
+      </w:r>
+      <w:r>
+        <w:rPr>
+          <w:rFonts w:asciiTheme="minorHAnsi" w:hAnsiTheme="minorHAnsi" w:cstheme="minorHAnsi"/>
+        </w:rPr>
+        <w:t>, el módulo de inicio de sesión</w:t>
+      </w:r>
+      <w:r>
+        <w:rPr>
+          <w:rFonts w:asciiTheme="minorHAnsi" w:hAnsiTheme="minorHAnsi" w:cstheme="minorHAnsi"/>
+        </w:rPr>
+        <w:t xml:space="preserve"> (en “</w:t>
+      </w:r>
+      <w:proofErr w:type="spellStart"/>
+      <w:r>
+        <w:rPr>
+          <w:rFonts w:asciiTheme="minorHAnsi" w:hAnsiTheme="minorHAnsi" w:cstheme="minorHAnsi"/>
+        </w:rPr>
+        <w:t>LoginModule</w:t>
+      </w:r>
+      <w:proofErr w:type="spellEnd"/>
+      <w:r>
+        <w:rPr>
+          <w:rFonts w:asciiTheme="minorHAnsi" w:hAnsiTheme="minorHAnsi" w:cstheme="minorHAnsi"/>
+        </w:rPr>
+        <w:t>”)</w:t>
+      </w:r>
+      <w:r>
+        <w:rPr>
+          <w:rFonts w:asciiTheme="minorHAnsi" w:hAnsiTheme="minorHAnsi" w:cstheme="minorHAnsi"/>
+        </w:rPr>
+        <w:t xml:space="preserve"> y el módulo de tecnologías</w:t>
+      </w:r>
+      <w:r>
+        <w:rPr>
+          <w:rFonts w:asciiTheme="minorHAnsi" w:hAnsiTheme="minorHAnsi" w:cstheme="minorHAnsi"/>
+        </w:rPr>
+        <w:t xml:space="preserve"> (en “</w:t>
+      </w:r>
+      <w:proofErr w:type="spellStart"/>
+      <w:r>
+        <w:rPr>
+          <w:rFonts w:asciiTheme="minorHAnsi" w:hAnsiTheme="minorHAnsi" w:cstheme="minorHAnsi"/>
+        </w:rPr>
+        <w:t>TechnologyModule</w:t>
+      </w:r>
+      <w:proofErr w:type="spellEnd"/>
+      <w:r>
+        <w:rPr>
+          <w:rFonts w:asciiTheme="minorHAnsi" w:hAnsiTheme="minorHAnsi" w:cstheme="minorHAnsi"/>
+        </w:rPr>
+        <w:t>”)</w:t>
+      </w:r>
+      <w:r>
+        <w:rPr>
+          <w:rFonts w:asciiTheme="minorHAnsi" w:hAnsiTheme="minorHAnsi" w:cstheme="minorHAnsi"/>
+        </w:rPr>
+        <w:t xml:space="preserve">, son componentes principales y contienen </w:t>
+      </w:r>
+      <w:r>
+        <w:rPr>
+          <w:rFonts w:asciiTheme="minorHAnsi" w:hAnsiTheme="minorHAnsi" w:cstheme="minorHAnsi"/>
+        </w:rPr>
+        <w:t xml:space="preserve">internamente funcionalidades como: el definir los </w:t>
+      </w:r>
+      <w:proofErr w:type="spellStart"/>
+      <w:r>
+        <w:rPr>
+          <w:rFonts w:asciiTheme="minorHAnsi" w:hAnsiTheme="minorHAnsi" w:cstheme="minorHAnsi"/>
+        </w:rPr>
+        <w:t>endpoints</w:t>
+      </w:r>
+      <w:proofErr w:type="spellEnd"/>
+      <w:r>
+        <w:rPr>
+          <w:rFonts w:asciiTheme="minorHAnsi" w:hAnsiTheme="minorHAnsi" w:cstheme="minorHAnsi"/>
+        </w:rPr>
+        <w:t xml:space="preserve"> y rutas, el contener los </w:t>
+      </w:r>
+      <w:proofErr w:type="spellStart"/>
+      <w:r>
+        <w:rPr>
+          <w:rFonts w:asciiTheme="minorHAnsi" w:hAnsiTheme="minorHAnsi" w:cstheme="minorHAnsi"/>
+        </w:rPr>
+        <w:t>dtos</w:t>
+      </w:r>
+      <w:proofErr w:type="spellEnd"/>
+      <w:r>
+        <w:rPr>
+          <w:rFonts w:asciiTheme="minorHAnsi" w:hAnsiTheme="minorHAnsi" w:cstheme="minorHAnsi"/>
+        </w:rPr>
+        <w:t xml:space="preserve"> necesarios para validar los datos recibidos y enviados, el realizar transacciones con la base de datos, etc.</w:t>
+      </w:r>
+    </w:p>
+    <w:p>
+      <w:pPr>
+        <w:spacing w:after="0"/>
+        <w:jc w:val="both"/>
+        <w:rPr>
+          <w:rFonts w:asciiTheme="minorHAnsi" w:hAnsiTheme="minorHAnsi" w:cstheme="minorHAnsi"/>
+        </w:rPr>
+      </w:pPr>
+    </w:p>
+    <w:p>
+      <w:pPr>
+        <w:spacing w:after="0"/>
+        <w:jc w:val="both"/>
+        <w:rPr>
+          <w:rFonts w:asciiTheme="minorHAnsi" w:hAnsiTheme="minorHAnsi" w:cstheme="minorHAnsi"/>
+        </w:rPr>
+      </w:pPr>
+      <w:r>
+        <w:rPr>
+          <w:rFonts w:asciiTheme="minorHAnsi" w:hAnsiTheme="minorHAnsi" w:cstheme="minorHAnsi"/>
+        </w:rPr>
+        <w:t>Por último, la carpeta “Middlewares” contiene diversas funciones a ejecutar antes de ejecutar el código contenido en cada ruta, y la carpeta “</w:t>
+      </w:r>
+      <w:proofErr w:type="spellStart"/>
+      <w:r>
+        <w:rPr>
+          <w:rFonts w:asciiTheme="minorHAnsi" w:hAnsiTheme="minorHAnsi" w:cstheme="minorHAnsi"/>
+        </w:rPr>
+        <w:t>Config</w:t>
+      </w:r>
+      <w:proofErr w:type="spellEnd"/>
+      <w:r>
+        <w:rPr>
+          <w:rFonts w:asciiTheme="minorHAnsi" w:hAnsiTheme="minorHAnsi" w:cstheme="minorHAnsi"/>
+        </w:rPr>
+        <w:t>” contiene diversa información necesaria para configurar el sistema.</w:t>
+      </w:r>
+    </w:p>
+    <w:p>
+      <w:pPr>
+        <w:spacing w:after="0"/>
+        <w:jc w:val="both"/>
+        <w:rPr>
+          <w:rFonts w:asciiTheme="minorHAnsi" w:hAnsiTheme="minorHAnsi" w:cstheme="minorHAnsi"/>
+        </w:rPr>
+      </w:pPr>
+    </w:p>
+    <w:p>
+      <w:pPr>
+        <w:spacing w:after="0"/>
+        <w:jc w:val="both"/>
+        <w:rPr>
+          <w:rFonts w:asciiTheme="minorHAnsi" w:hAnsiTheme="minorHAnsi" w:cstheme="minorHAnsi"/>
+        </w:rPr>
+      </w:pPr>
+      <w:r>
+        <w:rPr>
+          <w:rFonts w:asciiTheme="minorHAnsi" w:hAnsiTheme="minorHAnsi" w:cstheme="minorHAnsi"/>
+        </w:rPr>
+        <w:t xml:space="preserve">En resumen, la estructura de la capa de </w:t>
+      </w:r>
+      <w:r>
+        <w:rPr>
+          <w:rFonts w:asciiTheme="minorHAnsi" w:hAnsiTheme="minorHAnsi" w:cstheme="minorHAnsi"/>
+        </w:rPr>
+        <w:t>lógica de negocio</w:t>
+      </w:r>
+      <w:r>
+        <w:rPr>
+          <w:rFonts w:asciiTheme="minorHAnsi" w:hAnsiTheme="minorHAnsi" w:cstheme="minorHAnsi"/>
+        </w:rPr>
+        <w:t xml:space="preserve">, o </w:t>
+      </w:r>
+      <w:r>
+        <w:rPr>
+          <w:rFonts w:asciiTheme="minorHAnsi" w:hAnsiTheme="minorHAnsi" w:cstheme="minorHAnsi"/>
+        </w:rPr>
+        <w:t>back</w:t>
+      </w:r>
+      <w:r>
+        <w:rPr>
+          <w:rFonts w:asciiTheme="minorHAnsi" w:hAnsiTheme="minorHAnsi" w:cstheme="minorHAnsi"/>
+        </w:rPr>
+        <w:t>-</w:t>
+      </w:r>
+      <w:proofErr w:type="spellStart"/>
+      <w:r>
+        <w:rPr>
+          <w:rFonts w:asciiTheme="minorHAnsi" w:hAnsiTheme="minorHAnsi" w:cstheme="minorHAnsi"/>
+        </w:rPr>
+        <w:t>end</w:t>
+      </w:r>
+      <w:proofErr w:type="spellEnd"/>
+      <w:r>
+        <w:rPr>
+          <w:rFonts w:asciiTheme="minorHAnsi" w:hAnsiTheme="minorHAnsi" w:cstheme="minorHAnsi"/>
+        </w:rPr>
+        <w:t>, será la siguiente:</w:t>
+      </w:r>
+    </w:p>
+    <w:p>
+      <w:pPr>
+        <w:spacing w:after="0"/>
+        <w:jc w:val="both"/>
+        <w:rPr>
+          <w:rFonts w:asciiTheme="minorHAnsi" w:hAnsiTheme="minorHAnsi" w:cstheme="minorHAnsi"/>
+        </w:rPr>
+      </w:pPr>
+    </w:p>
+    <w:p>
+      <w:pPr>
+        <w:spacing w:after="0"/>
+        <w:jc w:val="center"/>
+        <w:rPr>
+          <w:rFonts w:asciiTheme="minorHAnsi" w:hAnsiTheme="minorHAnsi" w:cstheme="minorHAnsi"/>
+        </w:rPr>
+      </w:pPr>
+      <w:r>
+        <w:rPr>
+          <w:rFonts w:asciiTheme="minorHAnsi" w:hAnsiTheme="minorHAnsi" w:cstheme="minorHAnsi"/>
+          <w:noProof/>
+        </w:rPr>
+        <w:drawing>
+          <wp:inline distT="0" distB="0" distL="0" distR="0" wp14:anchorId="0D60CDF0" wp14:editId="72A76EDE">
+            <wp:extent cx="2957384" cy="1975994"/>
+            <wp:effectExtent l="0" t="0" r="0" b="5715"/>
+            <wp:docPr id="5" name="Imagen 5"/>
+            <wp:cNvGraphicFramePr>
+              <a:graphicFrameLocks xmlns:a="http://schemas.openxmlformats.org/drawingml/2006/main" noChangeAspect="1"/>
+            </wp:cNvGraphicFramePr>
+            <a:graphic xmlns:a="http://schemas.openxmlformats.org/drawingml/2006/main">
+              <a:graphicData uri="http://schemas.openxmlformats.org/drawingml/2006/picture">
+                <pic:pic xmlns:pic="http://schemas.openxmlformats.org/drawingml/2006/picture">
+                  <pic:nvPicPr>
+                    <pic:cNvPr id="0" name="Picture 4"/>
+                    <pic:cNvPicPr>
+                      <a:picLocks noChangeAspect="1" noChangeArrowheads="1"/>
+                    </pic:cNvPicPr>
+                  </pic:nvPicPr>
+                  <pic:blipFill>
+                    <a:blip r:embed="rId8" cstate="print">
+                      <a:extLst>
+                        <a:ext uri="{28A0092B-C50C-407E-A947-70E740481C1C}">
+                          <a14:useLocalDpi xmlns:a14="http://schemas.microsoft.com/office/drawing/2010/main" val="0"/>
+                        </a:ext>
+                      </a:extLst>
+                    </a:blip>
+                    <a:srcRect/>
+                    <a:stretch>
+                      <a:fillRect/>
+                    </a:stretch>
+                  </pic:blipFill>
+                  <pic:spPr bwMode="auto">
+                    <a:xfrm>
+                      <a:off x="0" y="0"/>
+                      <a:ext cx="2979039" cy="1990463"/>
+                    </a:xfrm>
+                    <a:prstGeom prst="rect">
+                      <a:avLst/>
+                    </a:prstGeom>
+                    <a:noFill/>
+                    <a:ln>
+                      <a:noFill/>
+                    </a:ln>
+                  </pic:spPr>
+                </pic:pic>
+              </a:graphicData>
+            </a:graphic>
+          </wp:inline>
+        </w:drawing>
+      </w:r>
+    </w:p>
+    <w:p>
+      <w:pPr>
+        <w:spacing w:after="0"/>
+        <w:jc w:val="both"/>
+        <w:rPr>
+          <w:rFonts w:asciiTheme="minorHAnsi" w:hAnsiTheme="minorHAnsi" w:cstheme="minorHAnsi"/>
+        </w:rPr>
+      </w:pPr>
+    </w:p>
+    <w:p>
+      <w:pPr>
+        <w:spacing w:after="0"/>
+        <w:jc w:val="center"/>
+        <w:rPr>
+          <w:rFonts w:asciiTheme="minorHAnsi" w:hAnsiTheme="minorHAnsi" w:cstheme="minorHAnsi"/>
+        </w:rPr>
+      </w:pPr>
+    </w:p>
     <w:sectPr>
       <w:pgSz w:w="11906" w:h="16838"/>
       <w:pgMar w:top="1417" w:right="1701" w:bottom="1417" w:left="1701" w:header="708" w:footer="708" w:gutter="0"/>
@@ -1844,7 +2608,7 @@
 </file>
 
 <file path=word/numbering.xml><?xml version="1.0" encoding="utf-8"?>
-<w:numbering xmlns:wpc="http://schemas.microsoft.com/office/word/2010/wordprocessingCanvas" xmlns:mc="http://schemas.openxmlformats.org/markup-compatibility/2006" xmlns:o="urn:schemas-microsoft-com:office:office" xmlns:r="http://schemas.openxmlformats.org/officeDocument/2006/relationships" xmlns:m="http://schemas.openxmlformats.org/officeDocument/2006/math" xmlns:v="urn:schemas-microsoft-com:vml" xmlns:wp14="http://schemas.microsoft.com/office/word/2010/wordprocessingDrawing" xmlns:wp="http://schemas.openxmlformats.org/drawingml/2006/wordprocessingDrawing" xmlns:w10="urn:schemas-microsoft-com:office:word" xmlns:w="http://schemas.openxmlformats.org/wordprocessingml/2006/main" xmlns:w14="http://schemas.microsoft.com/office/word/2010/wordml" xmlns:w15="http://schemas.microsoft.com/office/word/2012/wordml" xmlns:wpg="http://schemas.microsoft.com/office/word/2010/wordprocessingGroup" xmlns:wpi="http://schemas.microsoft.com/office/word/2010/wordprocessingInk" xmlns:wne="http://schemas.microsoft.com/office/word/2006/wordml" xmlns:wps="http://schemas.microsoft.com/office/word/2010/wordprocessingShape" mc:Ignorable="w14 w15 wp14">
+<w:numbering xmlns:wpc="http://schemas.microsoft.com/office/word/2010/wordprocessingCanvas" xmlns:cx="http://schemas.microsoft.com/office/drawing/2014/chartex" xmlns:cx1="http://schemas.microsoft.com/office/drawing/2015/9/8/chartex" xmlns:cx2="http://schemas.microsoft.com/office/drawing/2015/10/21/chartex" xmlns:cx3="http://schemas.microsoft.com/office/drawing/2016/5/9/chartex" xmlns:cx4="http://schemas.microsoft.com/office/drawing/2016/5/10/chartex" xmlns:cx5="http://schemas.microsoft.com/office/drawing/2016/5/11/chartex" xmlns:cx6="http://schemas.microsoft.com/office/drawing/2016/5/12/chartex" xmlns:cx7="http://schemas.microsoft.com/office/drawing/2016/5/13/chartex" xmlns:cx8="http://schemas.microsoft.com/office/drawing/2016/5/14/chartex" xmlns:mc="http://schemas.openxmlformats.org/markup-compatibility/2006" xmlns:aink="http://schemas.microsoft.com/office/drawing/2016/ink" xmlns:am3d="http://schemas.microsoft.com/office/drawing/2017/model3d" xmlns:o="urn:schemas-microsoft-com:office:office" xmlns:r="http://schemas.openxmlformats.org/officeDocument/2006/relationships" xmlns:m="http://schemas.openxmlformats.org/officeDocument/2006/math" xmlns:v="urn:schemas-microsoft-com:vml" xmlns:wp14="http://schemas.microsoft.com/office/word/2010/wordprocessingDrawing" xmlns:wp="http://schemas.openxmlformats.org/drawingml/2006/wordprocessingDrawing" xmlns:w10="urn:schemas-microsoft-com:office:word" xmlns:w="http://schemas.openxmlformats.org/wordprocessingml/2006/main" xmlns:w14="http://schemas.microsoft.com/office/word/2010/wordml" xmlns:w15="http://schemas.microsoft.com/office/word/2012/wordml" xmlns:w16cex="http://schemas.microsoft.com/office/word/2018/wordml/cex" xmlns:w16cid="http://schemas.microsoft.com/office/word/2016/wordml/cid" xmlns:w16="http://schemas.microsoft.com/office/word/2018/wordml" xmlns:w16se="http://schemas.microsoft.com/office/word/2015/wordml/symex" xmlns:wpg="http://schemas.microsoft.com/office/word/2010/wordprocessingGroup" xmlns:wpi="http://schemas.microsoft.com/office/word/2010/wordprocessingInk" xmlns:wne="http://schemas.microsoft.com/office/word/2006/wordml" xmlns:wps="http://schemas.microsoft.com/office/word/2010/wordprocessingShape" mc:Ignorable="w14 w15 w16se w16cid w16 w16cex wp14">
   <w:abstractNum w:abstractNumId="0" w15:restartNumberingAfterBreak="0">
     <w:nsid w:val="01430F6D"/>
     <w:multiLevelType w:val="multilevel"/>
@@ -3568,7 +4332,7 @@
 </file>
 
 <file path=word/styles.xml><?xml version="1.0" encoding="utf-8"?>
-<w:styles xmlns:mc="http://schemas.openxmlformats.org/markup-compatibility/2006" xmlns:r="http://schemas.openxmlformats.org/officeDocument/2006/relationships" xmlns:w="http://schemas.openxmlformats.org/wordprocessingml/2006/main" xmlns:w14="http://schemas.microsoft.com/office/word/2010/wordml" xmlns:w15="http://schemas.microsoft.com/office/word/2012/wordml" mc:Ignorable="w14 w15">
+<w:styles xmlns:mc="http://schemas.openxmlformats.org/markup-compatibility/2006" xmlns:r="http://schemas.openxmlformats.org/officeDocument/2006/relationships" xmlns:w="http://schemas.openxmlformats.org/wordprocessingml/2006/main" xmlns:w14="http://schemas.microsoft.com/office/word/2010/wordml" xmlns:w15="http://schemas.microsoft.com/office/word/2012/wordml" xmlns:w16cex="http://schemas.microsoft.com/office/word/2018/wordml/cex" xmlns:w16cid="http://schemas.microsoft.com/office/word/2016/wordml/cid" xmlns:w16="http://schemas.microsoft.com/office/word/2018/wordml" xmlns:w16se="http://schemas.microsoft.com/office/word/2015/wordml/symex" mc:Ignorable="w14 w15 w16se w16cid w16 w16cex">
   <w:docDefaults>
     <w:rPrDefault>
       <w:rPr>
@@ -3584,7 +4348,7 @@
       </w:pPr>
     </w:pPrDefault>
   </w:docDefaults>
-  <w:latentStyles w:defLockedState="0" w:defUIPriority="99" w:defSemiHidden="0" w:defUnhideWhenUsed="0" w:defQFormat="0" w:count="371">
+  <w:latentStyles w:defLockedState="0" w:defUIPriority="99" w:defSemiHidden="0" w:defUnhideWhenUsed="0" w:defQFormat="0" w:count="376">
     <w:lsdException w:name="Normal" w:uiPriority="0" w:qFormat="1"/>
     <w:lsdException w:name="heading 1" w:uiPriority="9" w:qFormat="1"/>
     <w:lsdException w:name="heading 2" w:semiHidden="1" w:uiPriority="9" w:unhideWhenUsed="1" w:qFormat="1"/>
@@ -3690,7 +4454,6 @@
     <w:lsdException w:name="HTML Sample" w:semiHidden="1" w:unhideWhenUsed="1"/>
     <w:lsdException w:name="HTML Typewriter" w:semiHidden="1" w:unhideWhenUsed="1"/>
     <w:lsdException w:name="HTML Variable" w:semiHidden="1" w:unhideWhenUsed="1"/>
-    <w:lsdException w:name="Normal Table" w:semiHidden="1" w:unhideWhenUsed="1"/>
     <w:lsdException w:name="annotation subject" w:semiHidden="1" w:unhideWhenUsed="1"/>
     <w:lsdException w:name="No List" w:semiHidden="1" w:unhideWhenUsed="1"/>
     <w:lsdException w:name="Outline List 1" w:semiHidden="1" w:unhideWhenUsed="1"/>
@@ -3733,11 +4496,8 @@
     <w:lsdException w:name="Table Contemporary" w:semiHidden="1" w:unhideWhenUsed="1"/>
     <w:lsdException w:name="Table Elegant" w:semiHidden="1" w:unhideWhenUsed="1"/>
     <w:lsdException w:name="Table Professional" w:semiHidden="1" w:unhideWhenUsed="1"/>
-    <w:lsdException w:name="Table Subtle 1" w:semiHidden="1" w:unhideWhenUsed="1"/>
     <w:lsdException w:name="Table Subtle 2" w:semiHidden="1" w:unhideWhenUsed="1"/>
     <w:lsdException w:name="Table Web 1" w:semiHidden="1" w:unhideWhenUsed="1"/>
-    <w:lsdException w:name="Table Web 2" w:semiHidden="1" w:unhideWhenUsed="1"/>
-    <w:lsdException w:name="Table Web 3" w:semiHidden="1" w:unhideWhenUsed="1"/>
     <w:lsdException w:name="Balloon Text" w:semiHidden="1" w:unhideWhenUsed="1"/>
     <w:lsdException w:name="Table Grid" w:uiPriority="39"/>
     <w:lsdException w:name="Table Theme" w:semiHidden="1" w:unhideWhenUsed="1"/>
@@ -3956,6 +4716,11 @@
     <w:lsdException w:name="List Table 5 Dark Accent 6" w:uiPriority="50"/>
     <w:lsdException w:name="List Table 6 Colorful Accent 6" w:uiPriority="51"/>
     <w:lsdException w:name="List Table 7 Colorful Accent 6" w:uiPriority="52"/>
+    <w:lsdException w:name="Mention" w:semiHidden="1" w:unhideWhenUsed="1"/>
+    <w:lsdException w:name="Smart Hyperlink" w:semiHidden="1" w:unhideWhenUsed="1"/>
+    <w:lsdException w:name="Hashtag" w:semiHidden="1" w:unhideWhenUsed="1"/>
+    <w:lsdException w:name="Unresolved Mention" w:semiHidden="1" w:unhideWhenUsed="1"/>
+    <w:lsdException w:name="Smart Link" w:semiHidden="1" w:unhideWhenUsed="1"/>
   </w:latentStyles>
   <w:style w:type="paragraph" w:default="1" w:styleId="Normal">
     <w:name w:val="Normal"/>
@@ -4237,7 +5002,7 @@
       </w:tblCellMar>
     </w:tblPr>
   </w:style>
-  <w:style w:type="paragraph" w:styleId="Puesto">
+  <w:style w:type="paragraph" w:styleId="Ttulo">
     <w:name w:val="Title"/>
     <w:basedOn w:val="Normal"/>
     <w:next w:val="Normal"/>

</xml_diff>

<commit_message>
Revision del Documento de Arquitectura de Software
</commit_message>
<xml_diff>
--- a/Desarrollo/KNOWL/Diseño/KW_AS.docx
+++ b/Desarrollo/KNOWL/Diseño/KW_AS.docx
@@ -1,6 +1,6 @@
 
 <file path=word/document.xml><?xml version="1.0" encoding="utf-8"?>
-<w:document xmlns:wpc="http://schemas.microsoft.com/office/word/2010/wordprocessingCanvas" xmlns:mc="http://schemas.openxmlformats.org/markup-compatibility/2006" xmlns:o="urn:schemas-microsoft-com:office:office" xmlns:r="http://schemas.openxmlformats.org/officeDocument/2006/relationships" xmlns:m="http://schemas.openxmlformats.org/officeDocument/2006/math" xmlns:v="urn:schemas-microsoft-com:vml" xmlns:wp14="http://schemas.microsoft.com/office/word/2010/wordprocessingDrawing" xmlns:wp="http://schemas.openxmlformats.org/drawingml/2006/wordprocessingDrawing" xmlns:w10="urn:schemas-microsoft-com:office:word" xmlns:w="http://schemas.openxmlformats.org/wordprocessingml/2006/main" xmlns:w14="http://schemas.microsoft.com/office/word/2010/wordml" xmlns:w15="http://schemas.microsoft.com/office/word/2012/wordml" xmlns:wpg="http://schemas.microsoft.com/office/word/2010/wordprocessingGroup" xmlns:wpi="http://schemas.microsoft.com/office/word/2010/wordprocessingInk" xmlns:wne="http://schemas.microsoft.com/office/word/2006/wordml" xmlns:wps="http://schemas.microsoft.com/office/word/2010/wordprocessingShape" mc:Ignorable="w14 w15 wp14">
+<w:document xmlns:wpc="http://schemas.microsoft.com/office/word/2010/wordprocessingCanvas" xmlns:cx="http://schemas.microsoft.com/office/drawing/2014/chartex" xmlns:cx1="http://schemas.microsoft.com/office/drawing/2015/9/8/chartex" xmlns:cx2="http://schemas.microsoft.com/office/drawing/2015/10/21/chartex" xmlns:cx3="http://schemas.microsoft.com/office/drawing/2016/5/9/chartex" xmlns:cx4="http://schemas.microsoft.com/office/drawing/2016/5/10/chartex" xmlns:cx5="http://schemas.microsoft.com/office/drawing/2016/5/11/chartex" xmlns:cx6="http://schemas.microsoft.com/office/drawing/2016/5/12/chartex" xmlns:cx7="http://schemas.microsoft.com/office/drawing/2016/5/13/chartex" xmlns:cx8="http://schemas.microsoft.com/office/drawing/2016/5/14/chartex" xmlns:mc="http://schemas.openxmlformats.org/markup-compatibility/2006" xmlns:aink="http://schemas.microsoft.com/office/drawing/2016/ink" xmlns:am3d="http://schemas.microsoft.com/office/drawing/2017/model3d" xmlns:o="urn:schemas-microsoft-com:office:office" xmlns:r="http://schemas.openxmlformats.org/officeDocument/2006/relationships" xmlns:m="http://schemas.openxmlformats.org/officeDocument/2006/math" xmlns:v="urn:schemas-microsoft-com:vml" xmlns:wp14="http://schemas.microsoft.com/office/word/2010/wordprocessingDrawing" xmlns:wp="http://schemas.openxmlformats.org/drawingml/2006/wordprocessingDrawing" xmlns:w10="urn:schemas-microsoft-com:office:word" xmlns:w="http://schemas.openxmlformats.org/wordprocessingml/2006/main" xmlns:w14="http://schemas.microsoft.com/office/word/2010/wordml" xmlns:w15="http://schemas.microsoft.com/office/word/2012/wordml" xmlns:w16cex="http://schemas.microsoft.com/office/word/2018/wordml/cex" xmlns:w16cid="http://schemas.microsoft.com/office/word/2016/wordml/cid" xmlns:w16="http://schemas.microsoft.com/office/word/2018/wordml" xmlns:w16se="http://schemas.microsoft.com/office/word/2015/wordml/symex" xmlns:wpg="http://schemas.microsoft.com/office/word/2010/wordprocessingGroup" xmlns:wpi="http://schemas.microsoft.com/office/word/2010/wordprocessingInk" xmlns:wne="http://schemas.microsoft.com/office/word/2006/wordml" xmlns:wps="http://schemas.microsoft.com/office/word/2010/wordprocessingShape" mc:Ignorable="w14 w15 w16se w16cid w16 w16cex wp14">
   <w:body>
     <w:p>
       <w:pPr>
@@ -129,7 +129,25 @@
           <w:sz w:val="36"/>
           <w:szCs w:val="36"/>
         </w:rPr>
-        <w:t>Versión 1.0</w:t>
+        <w:t xml:space="preserve">Versión </w:t>
+      </w:r>
+      <w:r>
+        <w:rPr>
+          <w:rFonts w:asciiTheme="minorHAnsi" w:eastAsia="Arial" w:hAnsiTheme="minorHAnsi" w:cstheme="minorHAnsi"/>
+          <w:b/>
+          <w:sz w:val="36"/>
+          <w:szCs w:val="36"/>
+        </w:rPr>
+        <w:t>2</w:t>
+      </w:r>
+      <w:r>
+        <w:rPr>
+          <w:rFonts w:asciiTheme="minorHAnsi" w:eastAsia="Arial" w:hAnsiTheme="minorHAnsi" w:cstheme="minorHAnsi"/>
+          <w:b/>
+          <w:sz w:val="36"/>
+          <w:szCs w:val="36"/>
+        </w:rPr>
+        <w:t>.0</w:t>
       </w:r>
     </w:p>
     <w:p>
@@ -184,21 +202,6 @@
         <w:rPr>
           <w:rFonts w:asciiTheme="minorHAnsi" w:hAnsiTheme="minorHAnsi" w:cstheme="minorHAnsi"/>
         </w:rPr>
-        <w:t>Raúl Pérez Alarcón</w:t>
-      </w:r>
-    </w:p>
-    <w:p>
-      <w:pPr>
-        <w:spacing w:after="0"/>
-        <w:jc w:val="both"/>
-        <w:rPr>
-          <w:rFonts w:asciiTheme="minorHAnsi" w:hAnsiTheme="minorHAnsi" w:cstheme="minorHAnsi"/>
-        </w:rPr>
-      </w:pPr>
-      <w:r>
-        <w:rPr>
-          <w:rFonts w:asciiTheme="minorHAnsi" w:hAnsiTheme="minorHAnsi" w:cstheme="minorHAnsi"/>
-        </w:rPr>
         <w:t>Valentín Martínez Motta</w:t>
       </w:r>
     </w:p>
@@ -289,19 +292,25 @@
         <w:rPr>
           <w:rFonts w:asciiTheme="minorHAnsi" w:hAnsiTheme="minorHAnsi" w:cstheme="minorHAnsi"/>
         </w:rPr>
-        <w:t>1</w:t>
-      </w:r>
-      <w:r>
-        <w:rPr>
-          <w:rFonts w:asciiTheme="minorHAnsi" w:hAnsiTheme="minorHAnsi" w:cstheme="minorHAnsi"/>
-        </w:rPr>
-        <w:t>6</w:t>
-      </w:r>
-      <w:r>
-        <w:rPr>
-          <w:rFonts w:asciiTheme="minorHAnsi" w:hAnsiTheme="minorHAnsi" w:cstheme="minorHAnsi"/>
-        </w:rPr>
-        <w:t xml:space="preserve"> de junio de 2021</w:t>
+        <w:t>08</w:t>
+      </w:r>
+      <w:r>
+        <w:rPr>
+          <w:rFonts w:asciiTheme="minorHAnsi" w:hAnsiTheme="minorHAnsi" w:cstheme="minorHAnsi"/>
+        </w:rPr>
+        <w:t xml:space="preserve"> de </w:t>
+      </w:r>
+      <w:r>
+        <w:rPr>
+          <w:rFonts w:asciiTheme="minorHAnsi" w:hAnsiTheme="minorHAnsi" w:cstheme="minorHAnsi"/>
+        </w:rPr>
+        <w:t>julio</w:t>
+      </w:r>
+      <w:r>
+        <w:rPr>
+          <w:rFonts w:asciiTheme="minorHAnsi" w:hAnsiTheme="minorHAnsi" w:cstheme="minorHAnsi"/>
+        </w:rPr>
+        <w:t xml:space="preserve"> de 2021</w:t>
       </w:r>
     </w:p>
     <w:p>
@@ -709,19 +718,7 @@
         <w:rPr>
           <w:rFonts w:asciiTheme="minorHAnsi" w:hAnsiTheme="minorHAnsi" w:cstheme="minorHAnsi"/>
         </w:rPr>
-        <w:t xml:space="preserve"> Es un entorno de desarrollo del lado del servidor basado en JavaScript que usa el motor V8 de Google, asíncrono y gran uso de I/O de datos basado en eventos; creado para ser útil en </w:t>
-      </w:r>
-      <w:r>
-        <w:rPr>
-          <w:rFonts w:asciiTheme="minorHAnsi" w:hAnsiTheme="minorHAnsi" w:cstheme="minorHAnsi"/>
-        </w:rPr>
-        <w:t xml:space="preserve">programas altamente escalables. </w:t>
-      </w:r>
-      <w:r>
-        <w:rPr>
-          <w:rFonts w:asciiTheme="minorHAnsi" w:hAnsiTheme="minorHAnsi" w:cstheme="minorHAnsi"/>
-        </w:rPr>
-        <w:t xml:space="preserve">Se ha escogido </w:t>
+        <w:t xml:space="preserve"> Es un entorno de desarrollo del lado del servidor basado en JavaScript que usa el motor V8 de Google, asíncrono y gran uso de I/O de datos basado en eventos; creado para ser útil en programas altamente escalables. Se ha escogido </w:t>
       </w:r>
       <w:proofErr w:type="spellStart"/>
       <w:r>
@@ -796,7 +793,21 @@
         <w:rPr>
           <w:rFonts w:asciiTheme="minorHAnsi" w:hAnsiTheme="minorHAnsi" w:cstheme="minorHAnsi"/>
         </w:rPr>
-        <w:t xml:space="preserve">Es un framework desarrollado completamente en </w:t>
+        <w:t xml:space="preserve">Es un </w:t>
+      </w:r>
+      <w:proofErr w:type="spellStart"/>
+      <w:r>
+        <w:rPr>
+          <w:rFonts w:asciiTheme="minorHAnsi" w:hAnsiTheme="minorHAnsi" w:cstheme="minorHAnsi"/>
+        </w:rPr>
+        <w:t>framework</w:t>
+      </w:r>
+      <w:proofErr w:type="spellEnd"/>
+      <w:r>
+        <w:rPr>
+          <w:rFonts w:asciiTheme="minorHAnsi" w:hAnsiTheme="minorHAnsi" w:cstheme="minorHAnsi"/>
+        </w:rPr>
+        <w:t xml:space="preserve"> desarrollado completamente en </w:t>
       </w:r>
       <w:proofErr w:type="spellStart"/>
       <w:r>
@@ -899,19 +910,7 @@
         <w:rPr>
           <w:rFonts w:asciiTheme="minorHAnsi" w:hAnsiTheme="minorHAnsi" w:cstheme="minorHAnsi"/>
         </w:rPr>
-        <w:t xml:space="preserve"> Es una librería JavaScript focalizada en el desarrollo de interfaces de usuario. Así se define la propia librería y evidentemente, esa es su principal área de trabajo. </w:t>
-      </w:r>
-      <w:r>
-        <w:rPr>
-          <w:rFonts w:asciiTheme="minorHAnsi" w:hAnsiTheme="minorHAnsi" w:cstheme="minorHAnsi"/>
-        </w:rPr>
-        <w:t xml:space="preserve"> </w:t>
-      </w:r>
-      <w:r>
-        <w:rPr>
-          <w:rFonts w:asciiTheme="minorHAnsi" w:hAnsiTheme="minorHAnsi" w:cstheme="minorHAnsi"/>
-        </w:rPr>
-        <w:t xml:space="preserve">Se trabajará con </w:t>
+        <w:t xml:space="preserve"> Es una librería JavaScript focalizada en el desarrollo de interfaces de usuario. Así se define la propia librería y evidentemente, esa es su principal área de trabajo.  Se trabajará con </w:t>
       </w:r>
       <w:proofErr w:type="spellStart"/>
       <w:r>
@@ -974,41 +973,18 @@
           <w:rFonts w:asciiTheme="minorHAnsi" w:hAnsiTheme="minorHAnsi" w:cstheme="minorHAnsi"/>
         </w:rPr>
       </w:pPr>
-      <w:proofErr w:type="spellStart"/>
-      <w:r>
-        <w:rPr>
-          <w:rFonts w:asciiTheme="minorHAnsi" w:hAnsiTheme="minorHAnsi" w:cstheme="minorHAnsi"/>
-          <w:b/>
-        </w:rPr>
-        <w:t>MongoDB</w:t>
-      </w:r>
-      <w:proofErr w:type="spellEnd"/>
-      <w:r>
-        <w:rPr>
-          <w:rFonts w:asciiTheme="minorHAnsi" w:hAnsiTheme="minorHAnsi" w:cstheme="minorHAnsi"/>
-          <w:b/>
-        </w:rPr>
-        <w:t>:</w:t>
-      </w:r>
-      <w:r>
-        <w:rPr>
-          <w:rFonts w:asciiTheme="minorHAnsi" w:hAnsiTheme="minorHAnsi" w:cstheme="minorHAnsi"/>
-        </w:rPr>
-        <w:t xml:space="preserve"> Es una base de datos </w:t>
-      </w:r>
-      <w:proofErr w:type="spellStart"/>
-      <w:r>
-        <w:rPr>
-          <w:rFonts w:asciiTheme="minorHAnsi" w:hAnsiTheme="minorHAnsi" w:cstheme="minorHAnsi"/>
-        </w:rPr>
-        <w:t>NoSQL</w:t>
-      </w:r>
-      <w:proofErr w:type="spellEnd"/>
-      <w:r>
-        <w:rPr>
-          <w:rFonts w:asciiTheme="minorHAnsi" w:hAnsiTheme="minorHAnsi" w:cstheme="minorHAnsi"/>
-        </w:rPr>
-        <w:t xml:space="preserve"> de carácter general, basada en documentos para el desarrollo de aplicaciones modernas. Utiliza estructuras de datos BSON (una especificación similar a JSON) con un esquema dinámico, lo que facilita su acceso desde las </w:t>
+      <w:r>
+        <w:rPr>
+          <w:rFonts w:asciiTheme="minorHAnsi" w:hAnsiTheme="minorHAnsi" w:cstheme="minorHAnsi"/>
+          <w:b/>
+        </w:rPr>
+        <w:t>MongoDB:</w:t>
+      </w:r>
+      <w:r>
+        <w:rPr>
+          <w:rFonts w:asciiTheme="minorHAnsi" w:hAnsiTheme="minorHAnsi" w:cstheme="minorHAnsi"/>
+        </w:rPr>
+        <w:t xml:space="preserve"> Es una base de datos NoSQL de carácter general, basada en documentos para el desarrollo de aplicaciones modernas. Utiliza estructuras de datos BSON (una especificación similar a JSON) con un esquema dinámico, lo que facilita su acceso desde las </w:t>
       </w:r>
       <w:r>
         <w:rPr>
@@ -1020,14 +996,7 @@
         <w:rPr>
           <w:rFonts w:asciiTheme="minorHAnsi" w:hAnsiTheme="minorHAnsi" w:cstheme="minorHAnsi"/>
         </w:rPr>
-        <w:t xml:space="preserve">Se ha decidido usar </w:t>
-      </w:r>
-      <w:proofErr w:type="spellStart"/>
-      <w:r>
-        <w:rPr>
-          <w:rFonts w:asciiTheme="minorHAnsi" w:hAnsiTheme="minorHAnsi" w:cstheme="minorHAnsi"/>
-        </w:rPr>
-        <w:t>Mongo</w:t>
+        <w:t>Se ha decidido usar Mongo</w:t>
       </w:r>
       <w:r>
         <w:rPr>
@@ -1035,7 +1004,6 @@
         </w:rPr>
         <w:t>DB</w:t>
       </w:r>
-      <w:proofErr w:type="spellEnd"/>
       <w:r>
         <w:rPr>
           <w:rFonts w:asciiTheme="minorHAnsi" w:hAnsiTheme="minorHAnsi" w:cstheme="minorHAnsi"/>
@@ -1085,21 +1053,12 @@
           <w:rFonts w:asciiTheme="minorHAnsi" w:hAnsiTheme="minorHAnsi" w:cstheme="minorHAnsi"/>
         </w:rPr>
       </w:pPr>
-      <w:proofErr w:type="spellStart"/>
-      <w:r>
-        <w:rPr>
-          <w:rFonts w:asciiTheme="minorHAnsi" w:hAnsiTheme="minorHAnsi" w:cstheme="minorHAnsi"/>
-          <w:b/>
-        </w:rPr>
-        <w:t>Git</w:t>
-      </w:r>
-      <w:proofErr w:type="spellEnd"/>
-      <w:r>
-        <w:rPr>
-          <w:rFonts w:asciiTheme="minorHAnsi" w:hAnsiTheme="minorHAnsi" w:cstheme="minorHAnsi"/>
-          <w:b/>
-        </w:rPr>
-        <w:t>:</w:t>
+      <w:r>
+        <w:rPr>
+          <w:rFonts w:asciiTheme="minorHAnsi" w:hAnsiTheme="minorHAnsi" w:cstheme="minorHAnsi"/>
+          <w:b/>
+        </w:rPr>
+        <w:t>Git:</w:t>
       </w:r>
       <w:r>
         <w:rPr>
@@ -1123,21 +1082,7 @@
         <w:rPr>
           <w:rFonts w:asciiTheme="minorHAnsi" w:hAnsiTheme="minorHAnsi" w:cstheme="minorHAnsi"/>
         </w:rPr>
-        <w:t xml:space="preserve">, y junto con </w:t>
-      </w:r>
-      <w:proofErr w:type="spellStart"/>
-      <w:r>
-        <w:rPr>
-          <w:rFonts w:asciiTheme="minorHAnsi" w:hAnsiTheme="minorHAnsi" w:cstheme="minorHAnsi"/>
-        </w:rPr>
-        <w:t>GitHub</w:t>
-      </w:r>
-      <w:proofErr w:type="spellEnd"/>
-      <w:r>
-        <w:rPr>
-          <w:rFonts w:asciiTheme="minorHAnsi" w:hAnsiTheme="minorHAnsi" w:cstheme="minorHAnsi"/>
-        </w:rPr>
-        <w:t xml:space="preserve">, es lo que se </w:t>
+        <w:t xml:space="preserve">, y junto con GitHub, es lo que se </w:t>
       </w:r>
       <w:r>
         <w:rPr>
@@ -1417,13 +1362,7 @@
         <w:rPr>
           <w:rFonts w:asciiTheme="minorHAnsi" w:hAnsiTheme="minorHAnsi" w:cstheme="minorHAnsi"/>
         </w:rPr>
-        <w:t>: El</w:t>
-      </w:r>
-      <w:r>
-        <w:rPr>
-          <w:rFonts w:asciiTheme="minorHAnsi" w:hAnsiTheme="minorHAnsi" w:cstheme="minorHAnsi"/>
-        </w:rPr>
-        <w:t xml:space="preserve"> API se ha desarrollado en el entorno de ejecución de </w:t>
+        <w:t xml:space="preserve">: El API se ha desarrollado en el entorno de ejecución de </w:t>
       </w:r>
       <w:proofErr w:type="spellStart"/>
       <w:r>
@@ -1699,8 +1638,6 @@
           <w:rFonts w:asciiTheme="minorHAnsi" w:hAnsiTheme="minorHAnsi" w:cstheme="minorHAnsi"/>
         </w:rPr>
       </w:pPr>
-      <w:bookmarkStart w:id="1" w:name="_GoBack"/>
-      <w:bookmarkEnd w:id="1"/>
     </w:p>
     <w:p>
       <w:pPr>
@@ -1758,7 +1695,7 @@
           <w:noProof/>
         </w:rPr>
         <w:drawing>
-          <wp:inline distT="0" distB="0" distL="0" distR="0">
+          <wp:inline distT="0" distB="0" distL="0" distR="0" wp14:anchorId="20600507" wp14:editId="1EADA567">
             <wp:extent cx="5046401" cy="5365630"/>
             <wp:effectExtent l="133350" t="133350" r="154305" b="159385"/>
             <wp:docPr id="2" name="Imagen 2"/>
@@ -1833,6 +1770,833 @@
         </w:drawing>
       </w:r>
     </w:p>
+    <w:p>
+      <w:pPr>
+        <w:spacing w:after="0"/>
+        <w:jc w:val="both"/>
+        <w:rPr>
+          <w:rFonts w:asciiTheme="minorHAnsi" w:hAnsiTheme="minorHAnsi" w:cstheme="minorHAnsi"/>
+        </w:rPr>
+      </w:pPr>
+    </w:p>
+    <w:p>
+      <w:pPr>
+        <w:spacing w:after="0"/>
+        <w:jc w:val="both"/>
+        <w:rPr>
+          <w:rFonts w:asciiTheme="minorHAnsi" w:hAnsiTheme="minorHAnsi" w:cstheme="minorHAnsi"/>
+        </w:rPr>
+      </w:pPr>
+    </w:p>
+    <w:p>
+      <w:pPr>
+        <w:spacing w:after="0"/>
+        <w:jc w:val="both"/>
+        <w:rPr>
+          <w:rFonts w:asciiTheme="minorHAnsi" w:hAnsiTheme="minorHAnsi" w:cstheme="minorHAnsi"/>
+          <w:b/>
+        </w:rPr>
+      </w:pPr>
+      <w:r>
+        <w:rPr>
+          <w:rFonts w:asciiTheme="minorHAnsi" w:hAnsiTheme="minorHAnsi" w:cstheme="minorHAnsi"/>
+          <w:b/>
+        </w:rPr>
+        <w:t>1.</w:t>
+      </w:r>
+      <w:r>
+        <w:rPr>
+          <w:rFonts w:asciiTheme="minorHAnsi" w:hAnsiTheme="minorHAnsi" w:cstheme="minorHAnsi"/>
+          <w:b/>
+        </w:rPr>
+        <w:t>4</w:t>
+      </w:r>
+      <w:r>
+        <w:rPr>
+          <w:rFonts w:asciiTheme="minorHAnsi" w:hAnsiTheme="minorHAnsi" w:cstheme="minorHAnsi"/>
+          <w:b/>
+        </w:rPr>
+        <w:t xml:space="preserve">. </w:t>
+      </w:r>
+      <w:r>
+        <w:rPr>
+          <w:rFonts w:asciiTheme="minorHAnsi" w:hAnsiTheme="minorHAnsi" w:cstheme="minorHAnsi"/>
+          <w:b/>
+        </w:rPr>
+        <w:t>Estructura</w:t>
+      </w:r>
+      <w:r>
+        <w:rPr>
+          <w:rFonts w:asciiTheme="minorHAnsi" w:hAnsiTheme="minorHAnsi" w:cstheme="minorHAnsi"/>
+          <w:b/>
+        </w:rPr>
+        <w:t xml:space="preserve"> de los componentes arquitectónicos</w:t>
+      </w:r>
+      <w:r>
+        <w:rPr>
+          <w:rFonts w:asciiTheme="minorHAnsi" w:hAnsiTheme="minorHAnsi" w:cstheme="minorHAnsi"/>
+          <w:b/>
+        </w:rPr>
+        <w:t>:</w:t>
+      </w:r>
+    </w:p>
+    <w:p>
+      <w:pPr>
+        <w:spacing w:after="0"/>
+        <w:jc w:val="both"/>
+        <w:rPr>
+          <w:rFonts w:asciiTheme="minorHAnsi" w:hAnsiTheme="minorHAnsi" w:cstheme="minorHAnsi"/>
+        </w:rPr>
+      </w:pPr>
+    </w:p>
+    <w:p>
+      <w:pPr>
+        <w:spacing w:after="0"/>
+        <w:jc w:val="both"/>
+        <w:rPr>
+          <w:rFonts w:asciiTheme="minorHAnsi" w:hAnsiTheme="minorHAnsi" w:cstheme="minorHAnsi"/>
+          <w:b/>
+          <w:bCs/>
+        </w:rPr>
+      </w:pPr>
+      <w:r>
+        <w:rPr>
+          <w:rFonts w:asciiTheme="minorHAnsi" w:hAnsiTheme="minorHAnsi" w:cstheme="minorHAnsi"/>
+          <w:b/>
+          <w:bCs/>
+        </w:rPr>
+        <w:t>1.4.1. Estructura de la capa de presentación</w:t>
+      </w:r>
+    </w:p>
+    <w:p>
+      <w:pPr>
+        <w:spacing w:after="0"/>
+        <w:jc w:val="both"/>
+        <w:rPr>
+          <w:rFonts w:asciiTheme="minorHAnsi" w:hAnsiTheme="minorHAnsi" w:cstheme="minorHAnsi"/>
+        </w:rPr>
+      </w:pPr>
+      <w:r>
+        <w:rPr>
+          <w:rFonts w:asciiTheme="minorHAnsi" w:hAnsiTheme="minorHAnsi" w:cstheme="minorHAnsi"/>
+        </w:rPr>
+        <w:t xml:space="preserve">La capa de presentación, o </w:t>
+      </w:r>
+      <w:proofErr w:type="spellStart"/>
+      <w:r>
+        <w:rPr>
+          <w:rFonts w:asciiTheme="minorHAnsi" w:hAnsiTheme="minorHAnsi" w:cstheme="minorHAnsi"/>
+        </w:rPr>
+        <w:t>front-end</w:t>
+      </w:r>
+      <w:proofErr w:type="spellEnd"/>
+      <w:r>
+        <w:rPr>
+          <w:rFonts w:asciiTheme="minorHAnsi" w:hAnsiTheme="minorHAnsi" w:cstheme="minorHAnsi"/>
+        </w:rPr>
+        <w:t xml:space="preserve">, se caracteriza por emplear componentes de </w:t>
+      </w:r>
+      <w:proofErr w:type="spellStart"/>
+      <w:r>
+        <w:rPr>
+          <w:rFonts w:asciiTheme="minorHAnsi" w:hAnsiTheme="minorHAnsi" w:cstheme="minorHAnsi"/>
+        </w:rPr>
+        <w:t>React</w:t>
+      </w:r>
+      <w:proofErr w:type="spellEnd"/>
+      <w:r>
+        <w:rPr>
+          <w:rFonts w:asciiTheme="minorHAnsi" w:hAnsiTheme="minorHAnsi" w:cstheme="minorHAnsi"/>
+        </w:rPr>
+        <w:t xml:space="preserve"> reutilizables, por ese motivo estos se colocarán en una carpeta llamada “</w:t>
+      </w:r>
+      <w:proofErr w:type="spellStart"/>
+      <w:r>
+        <w:rPr>
+          <w:rFonts w:asciiTheme="minorHAnsi" w:hAnsiTheme="minorHAnsi" w:cstheme="minorHAnsi"/>
+        </w:rPr>
+        <w:t>Components</w:t>
+      </w:r>
+      <w:proofErr w:type="spellEnd"/>
+      <w:r>
+        <w:rPr>
+          <w:rFonts w:asciiTheme="minorHAnsi" w:hAnsiTheme="minorHAnsi" w:cstheme="minorHAnsi"/>
+        </w:rPr>
+        <w:t xml:space="preserve">”, en ella tendremos tanto componentes de grano fino como de grano grueso. Técnicamente, las páginas que </w:t>
+      </w:r>
+      <w:proofErr w:type="spellStart"/>
+      <w:r>
+        <w:rPr>
+          <w:rFonts w:asciiTheme="minorHAnsi" w:hAnsiTheme="minorHAnsi" w:cstheme="minorHAnsi"/>
+        </w:rPr>
+        <w:t>React</w:t>
+      </w:r>
+      <w:proofErr w:type="spellEnd"/>
+      <w:r>
+        <w:rPr>
+          <w:rFonts w:asciiTheme="minorHAnsi" w:hAnsiTheme="minorHAnsi" w:cstheme="minorHAnsi"/>
+        </w:rPr>
+        <w:t xml:space="preserve"> </w:t>
+      </w:r>
+      <w:proofErr w:type="spellStart"/>
+      <w:r>
+        <w:rPr>
+          <w:rFonts w:asciiTheme="minorHAnsi" w:hAnsiTheme="minorHAnsi" w:cstheme="minorHAnsi"/>
+        </w:rPr>
+        <w:t>Router</w:t>
+      </w:r>
+      <w:proofErr w:type="spellEnd"/>
+      <w:r>
+        <w:rPr>
+          <w:rFonts w:asciiTheme="minorHAnsi" w:hAnsiTheme="minorHAnsi" w:cstheme="minorHAnsi"/>
+        </w:rPr>
+        <w:t xml:space="preserve"> DOM utiliza también son componentes, pero al tener una complejidad mayor y ser usualmente únicos en cada página, se guardarán en la carpeta “Pages”.</w:t>
+      </w:r>
+    </w:p>
+    <w:p>
+      <w:pPr>
+        <w:spacing w:after="0"/>
+        <w:jc w:val="both"/>
+        <w:rPr>
+          <w:rFonts w:asciiTheme="minorHAnsi" w:hAnsiTheme="minorHAnsi" w:cstheme="minorHAnsi"/>
+        </w:rPr>
+      </w:pPr>
+    </w:p>
+    <w:p>
+      <w:pPr>
+        <w:spacing w:after="0"/>
+        <w:jc w:val="both"/>
+        <w:rPr>
+          <w:rFonts w:asciiTheme="minorHAnsi" w:hAnsiTheme="minorHAnsi" w:cstheme="minorHAnsi"/>
+        </w:rPr>
+      </w:pPr>
+      <w:r>
+        <w:rPr>
+          <w:rFonts w:asciiTheme="minorHAnsi" w:hAnsiTheme="minorHAnsi" w:cstheme="minorHAnsi"/>
+        </w:rPr>
+        <w:t>La carpeta “</w:t>
+      </w:r>
+      <w:proofErr w:type="spellStart"/>
+      <w:r>
+        <w:rPr>
+          <w:rFonts w:asciiTheme="minorHAnsi" w:hAnsiTheme="minorHAnsi" w:cstheme="minorHAnsi"/>
+        </w:rPr>
+        <w:t>Services</w:t>
+      </w:r>
+      <w:proofErr w:type="spellEnd"/>
+      <w:r>
+        <w:rPr>
+          <w:rFonts w:asciiTheme="minorHAnsi" w:hAnsiTheme="minorHAnsi" w:cstheme="minorHAnsi"/>
+        </w:rPr>
+        <w:t>” guardará los archivos que contienen las funciones que permiten comunicarse con el back-</w:t>
+      </w:r>
+      <w:proofErr w:type="spellStart"/>
+      <w:r>
+        <w:rPr>
+          <w:rFonts w:asciiTheme="minorHAnsi" w:hAnsiTheme="minorHAnsi" w:cstheme="minorHAnsi"/>
+        </w:rPr>
+        <w:t>end</w:t>
+      </w:r>
+      <w:proofErr w:type="spellEnd"/>
+      <w:r>
+        <w:rPr>
+          <w:rFonts w:asciiTheme="minorHAnsi" w:hAnsiTheme="minorHAnsi" w:cstheme="minorHAnsi"/>
+        </w:rPr>
+        <w:t>, a las cuales accederán los componentes para darle funcionalidad completa al sistema.</w:t>
+      </w:r>
+    </w:p>
+    <w:p>
+      <w:pPr>
+        <w:spacing w:after="0"/>
+        <w:jc w:val="both"/>
+        <w:rPr>
+          <w:rFonts w:asciiTheme="minorHAnsi" w:hAnsiTheme="minorHAnsi" w:cstheme="minorHAnsi"/>
+        </w:rPr>
+      </w:pPr>
+    </w:p>
+    <w:p>
+      <w:pPr>
+        <w:spacing w:after="0"/>
+        <w:jc w:val="both"/>
+        <w:rPr>
+          <w:rFonts w:asciiTheme="minorHAnsi" w:hAnsiTheme="minorHAnsi" w:cstheme="minorHAnsi"/>
+        </w:rPr>
+      </w:pPr>
+      <w:r>
+        <w:rPr>
+          <w:rFonts w:asciiTheme="minorHAnsi" w:hAnsiTheme="minorHAnsi" w:cstheme="minorHAnsi"/>
+        </w:rPr>
+        <w:lastRenderedPageBreak/>
+        <w:t>La carpeta “</w:t>
+      </w:r>
+      <w:proofErr w:type="spellStart"/>
+      <w:r>
+        <w:rPr>
+          <w:rFonts w:asciiTheme="minorHAnsi" w:hAnsiTheme="minorHAnsi" w:cstheme="minorHAnsi"/>
+        </w:rPr>
+        <w:t>Dtos</w:t>
+      </w:r>
+      <w:proofErr w:type="spellEnd"/>
+      <w:r>
+        <w:rPr>
+          <w:rFonts w:asciiTheme="minorHAnsi" w:hAnsiTheme="minorHAnsi" w:cstheme="minorHAnsi"/>
+        </w:rPr>
+        <w:t>” contendrá las interfaces que definen los tipos a emplear</w:t>
+      </w:r>
+      <w:r>
+        <w:rPr>
+          <w:rFonts w:asciiTheme="minorHAnsi" w:hAnsiTheme="minorHAnsi" w:cstheme="minorHAnsi"/>
+        </w:rPr>
+        <w:t xml:space="preserve"> al realizar peticiones hacia el back-</w:t>
+      </w:r>
+      <w:proofErr w:type="spellStart"/>
+      <w:r>
+        <w:rPr>
+          <w:rFonts w:asciiTheme="minorHAnsi" w:hAnsiTheme="minorHAnsi" w:cstheme="minorHAnsi"/>
+        </w:rPr>
+        <w:t>end</w:t>
+      </w:r>
+      <w:proofErr w:type="spellEnd"/>
+      <w:r>
+        <w:rPr>
+          <w:rFonts w:asciiTheme="minorHAnsi" w:hAnsiTheme="minorHAnsi" w:cstheme="minorHAnsi"/>
+        </w:rPr>
+        <w:t xml:space="preserve"> y al recibir respuestas del mismo</w:t>
+      </w:r>
+      <w:r>
+        <w:rPr>
+          <w:rFonts w:asciiTheme="minorHAnsi" w:hAnsiTheme="minorHAnsi" w:cstheme="minorHAnsi"/>
+        </w:rPr>
+        <w:t xml:space="preserve">. </w:t>
+      </w:r>
+      <w:r>
+        <w:rPr>
+          <w:rFonts w:asciiTheme="minorHAnsi" w:hAnsiTheme="minorHAnsi" w:cstheme="minorHAnsi"/>
+        </w:rPr>
+        <w:t>Por último, la carpeta “</w:t>
+      </w:r>
+      <w:proofErr w:type="spellStart"/>
+      <w:r>
+        <w:rPr>
+          <w:rFonts w:asciiTheme="minorHAnsi" w:hAnsiTheme="minorHAnsi" w:cstheme="minorHAnsi"/>
+        </w:rPr>
+        <w:t>Utils</w:t>
+      </w:r>
+      <w:proofErr w:type="spellEnd"/>
+      <w:r>
+        <w:rPr>
+          <w:rFonts w:asciiTheme="minorHAnsi" w:hAnsiTheme="minorHAnsi" w:cstheme="minorHAnsi"/>
+        </w:rPr>
+        <w:t>” almacenará archivos que contengan cualquier tipo de código utilitario.</w:t>
+      </w:r>
+    </w:p>
+    <w:p>
+      <w:pPr>
+        <w:spacing w:after="0"/>
+        <w:jc w:val="both"/>
+        <w:rPr>
+          <w:rFonts w:asciiTheme="minorHAnsi" w:hAnsiTheme="minorHAnsi" w:cstheme="minorHAnsi"/>
+        </w:rPr>
+      </w:pPr>
+    </w:p>
+    <w:p>
+      <w:pPr>
+        <w:spacing w:after="0"/>
+        <w:jc w:val="both"/>
+        <w:rPr>
+          <w:rFonts w:asciiTheme="minorHAnsi" w:hAnsiTheme="minorHAnsi" w:cstheme="minorHAnsi"/>
+        </w:rPr>
+      </w:pPr>
+      <w:r>
+        <w:rPr>
+          <w:rFonts w:asciiTheme="minorHAnsi" w:hAnsiTheme="minorHAnsi" w:cstheme="minorHAnsi"/>
+        </w:rPr>
+        <w:t xml:space="preserve">En resumen, la estructura de la capa de presentación, o </w:t>
+      </w:r>
+      <w:proofErr w:type="spellStart"/>
+      <w:r>
+        <w:rPr>
+          <w:rFonts w:asciiTheme="minorHAnsi" w:hAnsiTheme="minorHAnsi" w:cstheme="minorHAnsi"/>
+        </w:rPr>
+        <w:t>front-end</w:t>
+      </w:r>
+      <w:proofErr w:type="spellEnd"/>
+      <w:r>
+        <w:rPr>
+          <w:rFonts w:asciiTheme="minorHAnsi" w:hAnsiTheme="minorHAnsi" w:cstheme="minorHAnsi"/>
+        </w:rPr>
+        <w:t>, será la siguiente:</w:t>
+      </w:r>
+    </w:p>
+    <w:p>
+      <w:pPr>
+        <w:spacing w:after="0"/>
+        <w:jc w:val="both"/>
+        <w:rPr>
+          <w:rFonts w:asciiTheme="minorHAnsi" w:hAnsiTheme="minorHAnsi" w:cstheme="minorHAnsi"/>
+        </w:rPr>
+      </w:pPr>
+    </w:p>
+    <w:p>
+      <w:pPr>
+        <w:spacing w:after="0"/>
+        <w:jc w:val="center"/>
+        <w:rPr>
+          <w:rFonts w:asciiTheme="minorHAnsi" w:hAnsiTheme="minorHAnsi" w:cstheme="minorHAnsi"/>
+        </w:rPr>
+      </w:pPr>
+      <w:r>
+        <w:rPr>
+          <w:rFonts w:asciiTheme="minorHAnsi" w:hAnsiTheme="minorHAnsi" w:cstheme="minorHAnsi"/>
+          <w:noProof/>
+        </w:rPr>
+        <w:drawing>
+          <wp:inline distT="0" distB="0" distL="0" distR="0" wp14:anchorId="6C600E4B" wp14:editId="4F24C6C2">
+            <wp:extent cx="2882294" cy="1993556"/>
+            <wp:effectExtent l="0" t="0" r="0" b="6985"/>
+            <wp:docPr id="4" name="Imagen 4"/>
+            <wp:cNvGraphicFramePr>
+              <a:graphicFrameLocks xmlns:a="http://schemas.openxmlformats.org/drawingml/2006/main" noChangeAspect="1"/>
+            </wp:cNvGraphicFramePr>
+            <a:graphic xmlns:a="http://schemas.openxmlformats.org/drawingml/2006/main">
+              <a:graphicData uri="http://schemas.openxmlformats.org/drawingml/2006/picture">
+                <pic:pic xmlns:pic="http://schemas.openxmlformats.org/drawingml/2006/picture">
+                  <pic:nvPicPr>
+                    <pic:cNvPr id="0" name="Picture 3"/>
+                    <pic:cNvPicPr>
+                      <a:picLocks noChangeAspect="1" noChangeArrowheads="1"/>
+                    </pic:cNvPicPr>
+                  </pic:nvPicPr>
+                  <pic:blipFill>
+                    <a:blip r:embed="rId7" cstate="print">
+                      <a:extLst>
+                        <a:ext uri="{28A0092B-C50C-407E-A947-70E740481C1C}">
+                          <a14:useLocalDpi xmlns:a14="http://schemas.microsoft.com/office/drawing/2010/main" val="0"/>
+                        </a:ext>
+                      </a:extLst>
+                    </a:blip>
+                    <a:srcRect/>
+                    <a:stretch>
+                      <a:fillRect/>
+                    </a:stretch>
+                  </pic:blipFill>
+                  <pic:spPr bwMode="auto">
+                    <a:xfrm>
+                      <a:off x="0" y="0"/>
+                      <a:ext cx="2923157" cy="2021819"/>
+                    </a:xfrm>
+                    <a:prstGeom prst="rect">
+                      <a:avLst/>
+                    </a:prstGeom>
+                    <a:noFill/>
+                    <a:ln>
+                      <a:noFill/>
+                    </a:ln>
+                  </pic:spPr>
+                </pic:pic>
+              </a:graphicData>
+            </a:graphic>
+          </wp:inline>
+        </w:drawing>
+      </w:r>
+    </w:p>
+    <w:p>
+      <w:pPr>
+        <w:spacing w:after="0"/>
+        <w:jc w:val="both"/>
+        <w:rPr>
+          <w:rFonts w:asciiTheme="minorHAnsi" w:hAnsiTheme="minorHAnsi" w:cstheme="minorHAnsi"/>
+        </w:rPr>
+      </w:pPr>
+    </w:p>
+    <w:p>
+      <w:pPr>
+        <w:spacing w:after="0"/>
+        <w:jc w:val="both"/>
+        <w:rPr>
+          <w:rFonts w:asciiTheme="minorHAnsi" w:hAnsiTheme="minorHAnsi" w:cstheme="minorHAnsi"/>
+          <w:b/>
+          <w:bCs/>
+        </w:rPr>
+      </w:pPr>
+      <w:r>
+        <w:rPr>
+          <w:rFonts w:asciiTheme="minorHAnsi" w:hAnsiTheme="minorHAnsi" w:cstheme="minorHAnsi"/>
+          <w:b/>
+          <w:bCs/>
+        </w:rPr>
+        <w:t>1.4.</w:t>
+      </w:r>
+      <w:r>
+        <w:rPr>
+          <w:rFonts w:asciiTheme="minorHAnsi" w:hAnsiTheme="minorHAnsi" w:cstheme="minorHAnsi"/>
+          <w:b/>
+          <w:bCs/>
+        </w:rPr>
+        <w:t>2</w:t>
+      </w:r>
+      <w:r>
+        <w:rPr>
+          <w:rFonts w:asciiTheme="minorHAnsi" w:hAnsiTheme="minorHAnsi" w:cstheme="minorHAnsi"/>
+          <w:b/>
+          <w:bCs/>
+        </w:rPr>
+        <w:t xml:space="preserve">. Estructura de la capa de </w:t>
+      </w:r>
+      <w:r>
+        <w:rPr>
+          <w:rFonts w:asciiTheme="minorHAnsi" w:hAnsiTheme="minorHAnsi" w:cstheme="minorHAnsi"/>
+          <w:b/>
+          <w:bCs/>
+        </w:rPr>
+        <w:t>lógica de negocio</w:t>
+      </w:r>
+    </w:p>
+    <w:p>
+      <w:pPr>
+        <w:spacing w:after="0"/>
+        <w:jc w:val="both"/>
+        <w:rPr>
+          <w:rFonts w:asciiTheme="minorHAnsi" w:hAnsiTheme="minorHAnsi" w:cstheme="minorHAnsi"/>
+        </w:rPr>
+      </w:pPr>
+      <w:r>
+        <w:rPr>
+          <w:rFonts w:asciiTheme="minorHAnsi" w:hAnsiTheme="minorHAnsi" w:cstheme="minorHAnsi"/>
+        </w:rPr>
+        <w:t>La capa de lógica de negocio, o back-</w:t>
+      </w:r>
+      <w:proofErr w:type="spellStart"/>
+      <w:r>
+        <w:rPr>
+          <w:rFonts w:asciiTheme="minorHAnsi" w:hAnsiTheme="minorHAnsi" w:cstheme="minorHAnsi"/>
+        </w:rPr>
+        <w:t>end</w:t>
+      </w:r>
+      <w:proofErr w:type="spellEnd"/>
+      <w:r>
+        <w:rPr>
+          <w:rFonts w:asciiTheme="minorHAnsi" w:hAnsiTheme="minorHAnsi" w:cstheme="minorHAnsi"/>
+        </w:rPr>
+        <w:t xml:space="preserve">, se caracteriza por seguir una arquitectura modular gracias al empleo de </w:t>
+      </w:r>
+      <w:proofErr w:type="spellStart"/>
+      <w:r>
+        <w:rPr>
+          <w:rFonts w:asciiTheme="minorHAnsi" w:hAnsiTheme="minorHAnsi" w:cstheme="minorHAnsi"/>
+        </w:rPr>
+        <w:t>NestJS</w:t>
+      </w:r>
+      <w:proofErr w:type="spellEnd"/>
+      <w:r>
+        <w:rPr>
+          <w:rFonts w:asciiTheme="minorHAnsi" w:hAnsiTheme="minorHAnsi" w:cstheme="minorHAnsi"/>
+        </w:rPr>
+        <w:t>. Los módulos principales, el módulo de usuarios</w:t>
+      </w:r>
+      <w:r>
+        <w:rPr>
+          <w:rFonts w:asciiTheme="minorHAnsi" w:hAnsiTheme="minorHAnsi" w:cstheme="minorHAnsi"/>
+        </w:rPr>
+        <w:t xml:space="preserve"> (en “</w:t>
+      </w:r>
+      <w:proofErr w:type="spellStart"/>
+      <w:r>
+        <w:rPr>
+          <w:rFonts w:asciiTheme="minorHAnsi" w:hAnsiTheme="minorHAnsi" w:cstheme="minorHAnsi"/>
+        </w:rPr>
+        <w:t>UserModule</w:t>
+      </w:r>
+      <w:proofErr w:type="spellEnd"/>
+      <w:r>
+        <w:rPr>
+          <w:rFonts w:asciiTheme="minorHAnsi" w:hAnsiTheme="minorHAnsi" w:cstheme="minorHAnsi"/>
+        </w:rPr>
+        <w:t>”)</w:t>
+      </w:r>
+      <w:r>
+        <w:rPr>
+          <w:rFonts w:asciiTheme="minorHAnsi" w:hAnsiTheme="minorHAnsi" w:cstheme="minorHAnsi"/>
+        </w:rPr>
+        <w:t>, el módulo de inicio de sesión</w:t>
+      </w:r>
+      <w:r>
+        <w:rPr>
+          <w:rFonts w:asciiTheme="minorHAnsi" w:hAnsiTheme="minorHAnsi" w:cstheme="minorHAnsi"/>
+        </w:rPr>
+        <w:t xml:space="preserve"> (en “</w:t>
+      </w:r>
+      <w:proofErr w:type="spellStart"/>
+      <w:r>
+        <w:rPr>
+          <w:rFonts w:asciiTheme="minorHAnsi" w:hAnsiTheme="minorHAnsi" w:cstheme="minorHAnsi"/>
+        </w:rPr>
+        <w:t>LoginModule</w:t>
+      </w:r>
+      <w:proofErr w:type="spellEnd"/>
+      <w:r>
+        <w:rPr>
+          <w:rFonts w:asciiTheme="minorHAnsi" w:hAnsiTheme="minorHAnsi" w:cstheme="minorHAnsi"/>
+        </w:rPr>
+        <w:t>”)</w:t>
+      </w:r>
+      <w:r>
+        <w:rPr>
+          <w:rFonts w:asciiTheme="minorHAnsi" w:hAnsiTheme="minorHAnsi" w:cstheme="minorHAnsi"/>
+        </w:rPr>
+        <w:t xml:space="preserve"> y el módulo de tecnologías</w:t>
+      </w:r>
+      <w:r>
+        <w:rPr>
+          <w:rFonts w:asciiTheme="minorHAnsi" w:hAnsiTheme="minorHAnsi" w:cstheme="minorHAnsi"/>
+        </w:rPr>
+        <w:t xml:space="preserve"> (en “</w:t>
+      </w:r>
+      <w:proofErr w:type="spellStart"/>
+      <w:r>
+        <w:rPr>
+          <w:rFonts w:asciiTheme="minorHAnsi" w:hAnsiTheme="minorHAnsi" w:cstheme="minorHAnsi"/>
+        </w:rPr>
+        <w:t>TechnologyModule</w:t>
+      </w:r>
+      <w:proofErr w:type="spellEnd"/>
+      <w:r>
+        <w:rPr>
+          <w:rFonts w:asciiTheme="minorHAnsi" w:hAnsiTheme="minorHAnsi" w:cstheme="minorHAnsi"/>
+        </w:rPr>
+        <w:t>”)</w:t>
+      </w:r>
+      <w:r>
+        <w:rPr>
+          <w:rFonts w:asciiTheme="minorHAnsi" w:hAnsiTheme="minorHAnsi" w:cstheme="minorHAnsi"/>
+        </w:rPr>
+        <w:t xml:space="preserve">, son componentes principales y contienen </w:t>
+      </w:r>
+      <w:r>
+        <w:rPr>
+          <w:rFonts w:asciiTheme="minorHAnsi" w:hAnsiTheme="minorHAnsi" w:cstheme="minorHAnsi"/>
+        </w:rPr>
+        <w:t xml:space="preserve">internamente funcionalidades como: el definir los </w:t>
+      </w:r>
+      <w:proofErr w:type="spellStart"/>
+      <w:r>
+        <w:rPr>
+          <w:rFonts w:asciiTheme="minorHAnsi" w:hAnsiTheme="minorHAnsi" w:cstheme="minorHAnsi"/>
+        </w:rPr>
+        <w:t>endpoints</w:t>
+      </w:r>
+      <w:proofErr w:type="spellEnd"/>
+      <w:r>
+        <w:rPr>
+          <w:rFonts w:asciiTheme="minorHAnsi" w:hAnsiTheme="minorHAnsi" w:cstheme="minorHAnsi"/>
+        </w:rPr>
+        <w:t xml:space="preserve"> y rutas, el contener los </w:t>
+      </w:r>
+      <w:proofErr w:type="spellStart"/>
+      <w:r>
+        <w:rPr>
+          <w:rFonts w:asciiTheme="minorHAnsi" w:hAnsiTheme="minorHAnsi" w:cstheme="minorHAnsi"/>
+        </w:rPr>
+        <w:t>dtos</w:t>
+      </w:r>
+      <w:proofErr w:type="spellEnd"/>
+      <w:r>
+        <w:rPr>
+          <w:rFonts w:asciiTheme="minorHAnsi" w:hAnsiTheme="minorHAnsi" w:cstheme="minorHAnsi"/>
+        </w:rPr>
+        <w:t xml:space="preserve"> necesarios para validar los datos recibidos y enviados, el realizar transacciones con la base de datos, etc.</w:t>
+      </w:r>
+    </w:p>
+    <w:p>
+      <w:pPr>
+        <w:spacing w:after="0"/>
+        <w:jc w:val="both"/>
+        <w:rPr>
+          <w:rFonts w:asciiTheme="minorHAnsi" w:hAnsiTheme="minorHAnsi" w:cstheme="minorHAnsi"/>
+        </w:rPr>
+      </w:pPr>
+    </w:p>
+    <w:p>
+      <w:pPr>
+        <w:spacing w:after="0"/>
+        <w:jc w:val="both"/>
+        <w:rPr>
+          <w:rFonts w:asciiTheme="minorHAnsi" w:hAnsiTheme="minorHAnsi" w:cstheme="minorHAnsi"/>
+        </w:rPr>
+      </w:pPr>
+      <w:r>
+        <w:rPr>
+          <w:rFonts w:asciiTheme="minorHAnsi" w:hAnsiTheme="minorHAnsi" w:cstheme="minorHAnsi"/>
+        </w:rPr>
+        <w:t>Por último, la carpeta “Middlewares” contiene diversas funciones a ejecutar antes de ejecutar el código contenido en cada ruta, y la carpeta “</w:t>
+      </w:r>
+      <w:proofErr w:type="spellStart"/>
+      <w:r>
+        <w:rPr>
+          <w:rFonts w:asciiTheme="minorHAnsi" w:hAnsiTheme="minorHAnsi" w:cstheme="minorHAnsi"/>
+        </w:rPr>
+        <w:t>Config</w:t>
+      </w:r>
+      <w:proofErr w:type="spellEnd"/>
+      <w:r>
+        <w:rPr>
+          <w:rFonts w:asciiTheme="minorHAnsi" w:hAnsiTheme="minorHAnsi" w:cstheme="minorHAnsi"/>
+        </w:rPr>
+        <w:t>” contiene diversa información necesaria para configurar el sistema.</w:t>
+      </w:r>
+    </w:p>
+    <w:p>
+      <w:pPr>
+        <w:spacing w:after="0"/>
+        <w:jc w:val="both"/>
+        <w:rPr>
+          <w:rFonts w:asciiTheme="minorHAnsi" w:hAnsiTheme="minorHAnsi" w:cstheme="minorHAnsi"/>
+        </w:rPr>
+      </w:pPr>
+    </w:p>
+    <w:p>
+      <w:pPr>
+        <w:spacing w:after="0"/>
+        <w:jc w:val="both"/>
+        <w:rPr>
+          <w:rFonts w:asciiTheme="minorHAnsi" w:hAnsiTheme="minorHAnsi" w:cstheme="minorHAnsi"/>
+        </w:rPr>
+      </w:pPr>
+      <w:r>
+        <w:rPr>
+          <w:rFonts w:asciiTheme="minorHAnsi" w:hAnsiTheme="minorHAnsi" w:cstheme="minorHAnsi"/>
+        </w:rPr>
+        <w:t xml:space="preserve">En resumen, la estructura de la capa de </w:t>
+      </w:r>
+      <w:r>
+        <w:rPr>
+          <w:rFonts w:asciiTheme="minorHAnsi" w:hAnsiTheme="minorHAnsi" w:cstheme="minorHAnsi"/>
+        </w:rPr>
+        <w:t>lógica de negocio</w:t>
+      </w:r>
+      <w:r>
+        <w:rPr>
+          <w:rFonts w:asciiTheme="minorHAnsi" w:hAnsiTheme="minorHAnsi" w:cstheme="minorHAnsi"/>
+        </w:rPr>
+        <w:t xml:space="preserve">, o </w:t>
+      </w:r>
+      <w:r>
+        <w:rPr>
+          <w:rFonts w:asciiTheme="minorHAnsi" w:hAnsiTheme="minorHAnsi" w:cstheme="minorHAnsi"/>
+        </w:rPr>
+        <w:t>back</w:t>
+      </w:r>
+      <w:r>
+        <w:rPr>
+          <w:rFonts w:asciiTheme="minorHAnsi" w:hAnsiTheme="minorHAnsi" w:cstheme="minorHAnsi"/>
+        </w:rPr>
+        <w:t>-</w:t>
+      </w:r>
+      <w:proofErr w:type="spellStart"/>
+      <w:r>
+        <w:rPr>
+          <w:rFonts w:asciiTheme="minorHAnsi" w:hAnsiTheme="minorHAnsi" w:cstheme="minorHAnsi"/>
+        </w:rPr>
+        <w:t>end</w:t>
+      </w:r>
+      <w:proofErr w:type="spellEnd"/>
+      <w:r>
+        <w:rPr>
+          <w:rFonts w:asciiTheme="minorHAnsi" w:hAnsiTheme="minorHAnsi" w:cstheme="minorHAnsi"/>
+        </w:rPr>
+        <w:t>, será la siguiente:</w:t>
+      </w:r>
+    </w:p>
+    <w:p>
+      <w:pPr>
+        <w:spacing w:after="0"/>
+        <w:jc w:val="both"/>
+        <w:rPr>
+          <w:rFonts w:asciiTheme="minorHAnsi" w:hAnsiTheme="minorHAnsi" w:cstheme="minorHAnsi"/>
+        </w:rPr>
+      </w:pPr>
+    </w:p>
+    <w:p>
+      <w:pPr>
+        <w:spacing w:after="0"/>
+        <w:jc w:val="center"/>
+        <w:rPr>
+          <w:rFonts w:asciiTheme="minorHAnsi" w:hAnsiTheme="minorHAnsi" w:cstheme="minorHAnsi"/>
+        </w:rPr>
+      </w:pPr>
+      <w:r>
+        <w:rPr>
+          <w:rFonts w:asciiTheme="minorHAnsi" w:hAnsiTheme="minorHAnsi" w:cstheme="minorHAnsi"/>
+          <w:noProof/>
+        </w:rPr>
+        <w:drawing>
+          <wp:inline distT="0" distB="0" distL="0" distR="0" wp14:anchorId="0D60CDF0" wp14:editId="72A76EDE">
+            <wp:extent cx="2957384" cy="1975994"/>
+            <wp:effectExtent l="0" t="0" r="0" b="5715"/>
+            <wp:docPr id="5" name="Imagen 5"/>
+            <wp:cNvGraphicFramePr>
+              <a:graphicFrameLocks xmlns:a="http://schemas.openxmlformats.org/drawingml/2006/main" noChangeAspect="1"/>
+            </wp:cNvGraphicFramePr>
+            <a:graphic xmlns:a="http://schemas.openxmlformats.org/drawingml/2006/main">
+              <a:graphicData uri="http://schemas.openxmlformats.org/drawingml/2006/picture">
+                <pic:pic xmlns:pic="http://schemas.openxmlformats.org/drawingml/2006/picture">
+                  <pic:nvPicPr>
+                    <pic:cNvPr id="0" name="Picture 4"/>
+                    <pic:cNvPicPr>
+                      <a:picLocks noChangeAspect="1" noChangeArrowheads="1"/>
+                    </pic:cNvPicPr>
+                  </pic:nvPicPr>
+                  <pic:blipFill>
+                    <a:blip r:embed="rId8" cstate="print">
+                      <a:extLst>
+                        <a:ext uri="{28A0092B-C50C-407E-A947-70E740481C1C}">
+                          <a14:useLocalDpi xmlns:a14="http://schemas.microsoft.com/office/drawing/2010/main" val="0"/>
+                        </a:ext>
+                      </a:extLst>
+                    </a:blip>
+                    <a:srcRect/>
+                    <a:stretch>
+                      <a:fillRect/>
+                    </a:stretch>
+                  </pic:blipFill>
+                  <pic:spPr bwMode="auto">
+                    <a:xfrm>
+                      <a:off x="0" y="0"/>
+                      <a:ext cx="2979039" cy="1990463"/>
+                    </a:xfrm>
+                    <a:prstGeom prst="rect">
+                      <a:avLst/>
+                    </a:prstGeom>
+                    <a:noFill/>
+                    <a:ln>
+                      <a:noFill/>
+                    </a:ln>
+                  </pic:spPr>
+                </pic:pic>
+              </a:graphicData>
+            </a:graphic>
+          </wp:inline>
+        </w:drawing>
+      </w:r>
+    </w:p>
+    <w:p>
+      <w:pPr>
+        <w:spacing w:after="0"/>
+        <w:jc w:val="both"/>
+        <w:rPr>
+          <w:rFonts w:asciiTheme="minorHAnsi" w:hAnsiTheme="minorHAnsi" w:cstheme="minorHAnsi"/>
+        </w:rPr>
+      </w:pPr>
+    </w:p>
+    <w:p>
+      <w:pPr>
+        <w:spacing w:after="0"/>
+        <w:jc w:val="center"/>
+        <w:rPr>
+          <w:rFonts w:asciiTheme="minorHAnsi" w:hAnsiTheme="minorHAnsi" w:cstheme="minorHAnsi"/>
+        </w:rPr>
+      </w:pPr>
+    </w:p>
     <w:sectPr>
       <w:pgSz w:w="11906" w:h="16838"/>
       <w:pgMar w:top="1417" w:right="1701" w:bottom="1417" w:left="1701" w:header="708" w:footer="708" w:gutter="0"/>
@@ -1844,7 +2608,7 @@
 </file>
 
 <file path=word/numbering.xml><?xml version="1.0" encoding="utf-8"?>
-<w:numbering xmlns:wpc="http://schemas.microsoft.com/office/word/2010/wordprocessingCanvas" xmlns:mc="http://schemas.openxmlformats.org/markup-compatibility/2006" xmlns:o="urn:schemas-microsoft-com:office:office" xmlns:r="http://schemas.openxmlformats.org/officeDocument/2006/relationships" xmlns:m="http://schemas.openxmlformats.org/officeDocument/2006/math" xmlns:v="urn:schemas-microsoft-com:vml" xmlns:wp14="http://schemas.microsoft.com/office/word/2010/wordprocessingDrawing" xmlns:wp="http://schemas.openxmlformats.org/drawingml/2006/wordprocessingDrawing" xmlns:w10="urn:schemas-microsoft-com:office:word" xmlns:w="http://schemas.openxmlformats.org/wordprocessingml/2006/main" xmlns:w14="http://schemas.microsoft.com/office/word/2010/wordml" xmlns:w15="http://schemas.microsoft.com/office/word/2012/wordml" xmlns:wpg="http://schemas.microsoft.com/office/word/2010/wordprocessingGroup" xmlns:wpi="http://schemas.microsoft.com/office/word/2010/wordprocessingInk" xmlns:wne="http://schemas.microsoft.com/office/word/2006/wordml" xmlns:wps="http://schemas.microsoft.com/office/word/2010/wordprocessingShape" mc:Ignorable="w14 w15 wp14">
+<w:numbering xmlns:wpc="http://schemas.microsoft.com/office/word/2010/wordprocessingCanvas" xmlns:cx="http://schemas.microsoft.com/office/drawing/2014/chartex" xmlns:cx1="http://schemas.microsoft.com/office/drawing/2015/9/8/chartex" xmlns:cx2="http://schemas.microsoft.com/office/drawing/2015/10/21/chartex" xmlns:cx3="http://schemas.microsoft.com/office/drawing/2016/5/9/chartex" xmlns:cx4="http://schemas.microsoft.com/office/drawing/2016/5/10/chartex" xmlns:cx5="http://schemas.microsoft.com/office/drawing/2016/5/11/chartex" xmlns:cx6="http://schemas.microsoft.com/office/drawing/2016/5/12/chartex" xmlns:cx7="http://schemas.microsoft.com/office/drawing/2016/5/13/chartex" xmlns:cx8="http://schemas.microsoft.com/office/drawing/2016/5/14/chartex" xmlns:mc="http://schemas.openxmlformats.org/markup-compatibility/2006" xmlns:aink="http://schemas.microsoft.com/office/drawing/2016/ink" xmlns:am3d="http://schemas.microsoft.com/office/drawing/2017/model3d" xmlns:o="urn:schemas-microsoft-com:office:office" xmlns:r="http://schemas.openxmlformats.org/officeDocument/2006/relationships" xmlns:m="http://schemas.openxmlformats.org/officeDocument/2006/math" xmlns:v="urn:schemas-microsoft-com:vml" xmlns:wp14="http://schemas.microsoft.com/office/word/2010/wordprocessingDrawing" xmlns:wp="http://schemas.openxmlformats.org/drawingml/2006/wordprocessingDrawing" xmlns:w10="urn:schemas-microsoft-com:office:word" xmlns:w="http://schemas.openxmlformats.org/wordprocessingml/2006/main" xmlns:w14="http://schemas.microsoft.com/office/word/2010/wordml" xmlns:w15="http://schemas.microsoft.com/office/word/2012/wordml" xmlns:w16cex="http://schemas.microsoft.com/office/word/2018/wordml/cex" xmlns:w16cid="http://schemas.microsoft.com/office/word/2016/wordml/cid" xmlns:w16="http://schemas.microsoft.com/office/word/2018/wordml" xmlns:w16se="http://schemas.microsoft.com/office/word/2015/wordml/symex" xmlns:wpg="http://schemas.microsoft.com/office/word/2010/wordprocessingGroup" xmlns:wpi="http://schemas.microsoft.com/office/word/2010/wordprocessingInk" xmlns:wne="http://schemas.microsoft.com/office/word/2006/wordml" xmlns:wps="http://schemas.microsoft.com/office/word/2010/wordprocessingShape" mc:Ignorable="w14 w15 w16se w16cid w16 w16cex wp14">
   <w:abstractNum w:abstractNumId="0" w15:restartNumberingAfterBreak="0">
     <w:nsid w:val="01430F6D"/>
     <w:multiLevelType w:val="multilevel"/>
@@ -3568,7 +4332,7 @@
 </file>
 
 <file path=word/styles.xml><?xml version="1.0" encoding="utf-8"?>
-<w:styles xmlns:mc="http://schemas.openxmlformats.org/markup-compatibility/2006" xmlns:r="http://schemas.openxmlformats.org/officeDocument/2006/relationships" xmlns:w="http://schemas.openxmlformats.org/wordprocessingml/2006/main" xmlns:w14="http://schemas.microsoft.com/office/word/2010/wordml" xmlns:w15="http://schemas.microsoft.com/office/word/2012/wordml" mc:Ignorable="w14 w15">
+<w:styles xmlns:mc="http://schemas.openxmlformats.org/markup-compatibility/2006" xmlns:r="http://schemas.openxmlformats.org/officeDocument/2006/relationships" xmlns:w="http://schemas.openxmlformats.org/wordprocessingml/2006/main" xmlns:w14="http://schemas.microsoft.com/office/word/2010/wordml" xmlns:w15="http://schemas.microsoft.com/office/word/2012/wordml" xmlns:w16cex="http://schemas.microsoft.com/office/word/2018/wordml/cex" xmlns:w16cid="http://schemas.microsoft.com/office/word/2016/wordml/cid" xmlns:w16="http://schemas.microsoft.com/office/word/2018/wordml" xmlns:w16se="http://schemas.microsoft.com/office/word/2015/wordml/symex" mc:Ignorable="w14 w15 w16se w16cid w16 w16cex">
   <w:docDefaults>
     <w:rPrDefault>
       <w:rPr>
@@ -3584,7 +4348,7 @@
       </w:pPr>
     </w:pPrDefault>
   </w:docDefaults>
-  <w:latentStyles w:defLockedState="0" w:defUIPriority="99" w:defSemiHidden="0" w:defUnhideWhenUsed="0" w:defQFormat="0" w:count="371">
+  <w:latentStyles w:defLockedState="0" w:defUIPriority="99" w:defSemiHidden="0" w:defUnhideWhenUsed="0" w:defQFormat="0" w:count="376">
     <w:lsdException w:name="Normal" w:uiPriority="0" w:qFormat="1"/>
     <w:lsdException w:name="heading 1" w:uiPriority="9" w:qFormat="1"/>
     <w:lsdException w:name="heading 2" w:semiHidden="1" w:uiPriority="9" w:unhideWhenUsed="1" w:qFormat="1"/>
@@ -3690,7 +4454,6 @@
     <w:lsdException w:name="HTML Sample" w:semiHidden="1" w:unhideWhenUsed="1"/>
     <w:lsdException w:name="HTML Typewriter" w:semiHidden="1" w:unhideWhenUsed="1"/>
     <w:lsdException w:name="HTML Variable" w:semiHidden="1" w:unhideWhenUsed="1"/>
-    <w:lsdException w:name="Normal Table" w:semiHidden="1" w:unhideWhenUsed="1"/>
     <w:lsdException w:name="annotation subject" w:semiHidden="1" w:unhideWhenUsed="1"/>
     <w:lsdException w:name="No List" w:semiHidden="1" w:unhideWhenUsed="1"/>
     <w:lsdException w:name="Outline List 1" w:semiHidden="1" w:unhideWhenUsed="1"/>
@@ -3733,11 +4496,8 @@
     <w:lsdException w:name="Table Contemporary" w:semiHidden="1" w:unhideWhenUsed="1"/>
     <w:lsdException w:name="Table Elegant" w:semiHidden="1" w:unhideWhenUsed="1"/>
     <w:lsdException w:name="Table Professional" w:semiHidden="1" w:unhideWhenUsed="1"/>
-    <w:lsdException w:name="Table Subtle 1" w:semiHidden="1" w:unhideWhenUsed="1"/>
     <w:lsdException w:name="Table Subtle 2" w:semiHidden="1" w:unhideWhenUsed="1"/>
     <w:lsdException w:name="Table Web 1" w:semiHidden="1" w:unhideWhenUsed="1"/>
-    <w:lsdException w:name="Table Web 2" w:semiHidden="1" w:unhideWhenUsed="1"/>
-    <w:lsdException w:name="Table Web 3" w:semiHidden="1" w:unhideWhenUsed="1"/>
     <w:lsdException w:name="Balloon Text" w:semiHidden="1" w:unhideWhenUsed="1"/>
     <w:lsdException w:name="Table Grid" w:uiPriority="39"/>
     <w:lsdException w:name="Table Theme" w:semiHidden="1" w:unhideWhenUsed="1"/>
@@ -3956,6 +4716,11 @@
     <w:lsdException w:name="List Table 5 Dark Accent 6" w:uiPriority="50"/>
     <w:lsdException w:name="List Table 6 Colorful Accent 6" w:uiPriority="51"/>
     <w:lsdException w:name="List Table 7 Colorful Accent 6" w:uiPriority="52"/>
+    <w:lsdException w:name="Mention" w:semiHidden="1" w:unhideWhenUsed="1"/>
+    <w:lsdException w:name="Smart Hyperlink" w:semiHidden="1" w:unhideWhenUsed="1"/>
+    <w:lsdException w:name="Hashtag" w:semiHidden="1" w:unhideWhenUsed="1"/>
+    <w:lsdException w:name="Unresolved Mention" w:semiHidden="1" w:unhideWhenUsed="1"/>
+    <w:lsdException w:name="Smart Link" w:semiHidden="1" w:unhideWhenUsed="1"/>
   </w:latentStyles>
   <w:style w:type="paragraph" w:default="1" w:styleId="Normal">
     <w:name w:val="Normal"/>
@@ -4237,7 +5002,7 @@
       </w:tblCellMar>
     </w:tblPr>
   </w:style>
-  <w:style w:type="paragraph" w:styleId="Puesto">
+  <w:style w:type="paragraph" w:styleId="Ttulo">
     <w:name w:val="Title"/>
     <w:basedOn w:val="Normal"/>
     <w:next w:val="Normal"/>

</xml_diff>

<commit_message>
Doc de arquitectura actualizado
</commit_message>
<xml_diff>
--- a/Desarrollo/KNOWL/Diseño/KW_AS.docx
+++ b/Desarrollo/KNOWL/Diseño/KW_AS.docx
@@ -138,7 +138,7 @@
           <w:sz w:val="36"/>
           <w:szCs w:val="36"/>
         </w:rPr>
-        <w:t>2</w:t>
+        <w:t>3</w:t>
       </w:r>
       <w:r>
         <w:rPr>
@@ -292,7 +292,13 @@
         <w:rPr>
           <w:rFonts w:asciiTheme="minorHAnsi" w:hAnsiTheme="minorHAnsi" w:cstheme="minorHAnsi"/>
         </w:rPr>
-        <w:t>08</w:t>
+        <w:t>0</w:t>
+      </w:r>
+      <w:r>
+        <w:rPr>
+          <w:rFonts w:asciiTheme="minorHAnsi" w:hAnsiTheme="minorHAnsi" w:cstheme="minorHAnsi"/>
+        </w:rPr>
+        <w:t>7</w:t>
       </w:r>
       <w:r>
         <w:rPr>
@@ -304,7 +310,7 @@
         <w:rPr>
           <w:rFonts w:asciiTheme="minorHAnsi" w:hAnsiTheme="minorHAnsi" w:cstheme="minorHAnsi"/>
         </w:rPr>
-        <w:t>julio</w:t>
+        <w:t>agosto</w:t>
       </w:r>
       <w:r>
         <w:rPr>
@@ -1894,13 +1900,85 @@
         <w:rPr>
           <w:rFonts w:asciiTheme="minorHAnsi" w:hAnsiTheme="minorHAnsi" w:cstheme="minorHAnsi"/>
         </w:rPr>
-        <w:t xml:space="preserve">, se caracteriza por emplear componentes de </w:t>
+        <w:t>, se divide en tres subcapas: la capa de presentación propiamente dicha (“</w:t>
       </w:r>
       <w:proofErr w:type="spellStart"/>
       <w:r>
         <w:rPr>
           <w:rFonts w:asciiTheme="minorHAnsi" w:hAnsiTheme="minorHAnsi" w:cstheme="minorHAnsi"/>
         </w:rPr>
+        <w:t>presentation</w:t>
+      </w:r>
+      <w:proofErr w:type="spellEnd"/>
+      <w:r>
+        <w:rPr>
+          <w:rFonts w:asciiTheme="minorHAnsi" w:hAnsiTheme="minorHAnsi" w:cstheme="minorHAnsi"/>
+        </w:rPr>
+        <w:t>”), la capa de infraestructura (“</w:t>
+      </w:r>
+      <w:proofErr w:type="spellStart"/>
+      <w:r>
+        <w:rPr>
+          <w:rFonts w:asciiTheme="minorHAnsi" w:hAnsiTheme="minorHAnsi" w:cstheme="minorHAnsi"/>
+        </w:rPr>
+        <w:t>infrastructure</w:t>
+      </w:r>
+      <w:proofErr w:type="spellEnd"/>
+      <w:r>
+        <w:rPr>
+          <w:rFonts w:asciiTheme="minorHAnsi" w:hAnsiTheme="minorHAnsi" w:cstheme="minorHAnsi"/>
+        </w:rPr>
+        <w:t>”) y la capa de aplicación (“</w:t>
+      </w:r>
+      <w:proofErr w:type="spellStart"/>
+      <w:r>
+        <w:rPr>
+          <w:rFonts w:asciiTheme="minorHAnsi" w:hAnsiTheme="minorHAnsi" w:cstheme="minorHAnsi"/>
+        </w:rPr>
+        <w:t>application</w:t>
+      </w:r>
+      <w:proofErr w:type="spellEnd"/>
+      <w:r>
+        <w:rPr>
+          <w:rFonts w:asciiTheme="minorHAnsi" w:hAnsiTheme="minorHAnsi" w:cstheme="minorHAnsi"/>
+        </w:rPr>
+        <w:t>”).</w:t>
+      </w:r>
+    </w:p>
+    <w:p>
+      <w:pPr>
+        <w:spacing w:after="0"/>
+        <w:jc w:val="both"/>
+        <w:rPr>
+          <w:rFonts w:asciiTheme="minorHAnsi" w:hAnsiTheme="minorHAnsi" w:cstheme="minorHAnsi"/>
+        </w:rPr>
+      </w:pPr>
+    </w:p>
+    <w:p>
+      <w:pPr>
+        <w:spacing w:after="0"/>
+        <w:jc w:val="both"/>
+        <w:rPr>
+          <w:rFonts w:asciiTheme="minorHAnsi" w:hAnsiTheme="minorHAnsi" w:cstheme="minorHAnsi"/>
+        </w:rPr>
+      </w:pPr>
+      <w:r>
+        <w:rPr>
+          <w:rFonts w:asciiTheme="minorHAnsi" w:hAnsiTheme="minorHAnsi" w:cstheme="minorHAnsi"/>
+        </w:rPr>
+        <w:t>La capa de presentación</w:t>
+      </w:r>
+      <w:r>
+        <w:rPr>
+          <w:rFonts w:asciiTheme="minorHAnsi" w:hAnsiTheme="minorHAnsi" w:cstheme="minorHAnsi"/>
+        </w:rPr>
+        <w:t xml:space="preserve"> contiene componentes de </w:t>
+      </w:r>
+      <w:proofErr w:type="spellStart"/>
+      <w:r>
+        <w:rPr>
+          <w:rFonts w:asciiTheme="minorHAnsi" w:hAnsiTheme="minorHAnsi" w:cstheme="minorHAnsi"/>
+        </w:rPr>
         <w:t>React</w:t>
       </w:r>
       <w:proofErr w:type="spellEnd"/>
@@ -1908,224 +1986,182 @@
         <w:rPr>
           <w:rFonts w:asciiTheme="minorHAnsi" w:hAnsiTheme="minorHAnsi" w:cstheme="minorHAnsi"/>
         </w:rPr>
-        <w:t xml:space="preserve"> reutilizables, por ese motivo estos se colocarán en una carpeta llamada “</w:t>
+        <w:t xml:space="preserve"> (páginas) de grano grueso en “container”, los cuales renderizan a otros componentes más pequeños, que se encuentran definidos en “</w:t>
       </w:r>
       <w:proofErr w:type="spellStart"/>
       <w:r>
         <w:rPr>
           <w:rFonts w:asciiTheme="minorHAnsi" w:hAnsiTheme="minorHAnsi" w:cstheme="minorHAnsi"/>
         </w:rPr>
-        <w:t>Components</w:t>
+        <w:t>components</w:t>
       </w:r>
       <w:proofErr w:type="spellEnd"/>
       <w:r>
         <w:rPr>
           <w:rFonts w:asciiTheme="minorHAnsi" w:hAnsiTheme="minorHAnsi" w:cstheme="minorHAnsi"/>
         </w:rPr>
-        <w:t xml:space="preserve">”, en ella tendremos tanto componentes de grano fino como de grano grueso. Técnicamente, las páginas que </w:t>
+        <w:t>”.</w:t>
+      </w:r>
+    </w:p>
+    <w:p>
+      <w:pPr>
+        <w:spacing w:after="0"/>
+        <w:jc w:val="both"/>
+        <w:rPr>
+          <w:rFonts w:asciiTheme="minorHAnsi" w:hAnsiTheme="minorHAnsi" w:cstheme="minorHAnsi"/>
+        </w:rPr>
+      </w:pPr>
+    </w:p>
+    <w:p>
+      <w:pPr>
+        <w:spacing w:after="0"/>
+        <w:jc w:val="both"/>
+        <w:rPr>
+          <w:rFonts w:asciiTheme="minorHAnsi" w:hAnsiTheme="minorHAnsi" w:cstheme="minorHAnsi"/>
+        </w:rPr>
+      </w:pPr>
+      <w:r>
+        <w:rPr>
+          <w:rFonts w:asciiTheme="minorHAnsi" w:hAnsiTheme="minorHAnsi" w:cstheme="minorHAnsi"/>
+        </w:rPr>
+        <w:lastRenderedPageBreak/>
+        <w:t>En la capa de infraestructura también tenemos algunos componentes los cuales son compartidos por diversas partes de la aplicación (“</w:t>
       </w:r>
       <w:proofErr w:type="spellStart"/>
       <w:r>
         <w:rPr>
           <w:rFonts w:asciiTheme="minorHAnsi" w:hAnsiTheme="minorHAnsi" w:cstheme="minorHAnsi"/>
         </w:rPr>
-        <w:t>React</w:t>
+        <w:t>common-components</w:t>
       </w:r>
       <w:proofErr w:type="spellEnd"/>
       <w:r>
         <w:rPr>
           <w:rFonts w:asciiTheme="minorHAnsi" w:hAnsiTheme="minorHAnsi" w:cstheme="minorHAnsi"/>
         </w:rPr>
-        <w:t xml:space="preserve"> </w:t>
+        <w:t xml:space="preserve">”), y funciones que manejan la comunicación con el </w:t>
       </w:r>
       <w:proofErr w:type="spellStart"/>
       <w:r>
         <w:rPr>
           <w:rFonts w:asciiTheme="minorHAnsi" w:hAnsiTheme="minorHAnsi" w:cstheme="minorHAnsi"/>
         </w:rPr>
-        <w:t>Router</w:t>
+        <w:t>backend</w:t>
       </w:r>
       <w:proofErr w:type="spellEnd"/>
       <w:r>
         <w:rPr>
           <w:rFonts w:asciiTheme="minorHAnsi" w:hAnsiTheme="minorHAnsi" w:cstheme="minorHAnsi"/>
         </w:rPr>
-        <w:t xml:space="preserve"> DOM utiliza también son componentes, pero al tener una complejidad mayor y ser usualmente únicos en cada página, se guardarán en la carpeta “Pages”.</w:t>
-      </w:r>
-    </w:p>
-    <w:p>
-      <w:pPr>
-        <w:spacing w:after="0"/>
-        <w:jc w:val="both"/>
-        <w:rPr>
-          <w:rFonts w:asciiTheme="minorHAnsi" w:hAnsiTheme="minorHAnsi" w:cstheme="minorHAnsi"/>
-        </w:rPr>
-      </w:pPr>
-    </w:p>
-    <w:p>
-      <w:pPr>
-        <w:spacing w:after="0"/>
-        <w:jc w:val="both"/>
-        <w:rPr>
-          <w:rFonts w:asciiTheme="minorHAnsi" w:hAnsiTheme="minorHAnsi" w:cstheme="minorHAnsi"/>
-        </w:rPr>
-      </w:pPr>
-      <w:r>
-        <w:rPr>
-          <w:rFonts w:asciiTheme="minorHAnsi" w:hAnsiTheme="minorHAnsi" w:cstheme="minorHAnsi"/>
-        </w:rPr>
-        <w:t>La carpeta “</w:t>
+        <w:t xml:space="preserve"> (“api”).</w:t>
+      </w:r>
+    </w:p>
+    <w:p>
+      <w:pPr>
+        <w:spacing w:after="0"/>
+        <w:jc w:val="both"/>
+        <w:rPr>
+          <w:rFonts w:asciiTheme="minorHAnsi" w:hAnsiTheme="minorHAnsi" w:cstheme="minorHAnsi"/>
+        </w:rPr>
+      </w:pPr>
+    </w:p>
+    <w:p>
+      <w:pPr>
+        <w:spacing w:after="0"/>
+        <w:jc w:val="both"/>
+        <w:rPr>
+          <w:rFonts w:asciiTheme="minorHAnsi" w:hAnsiTheme="minorHAnsi" w:cstheme="minorHAnsi"/>
+        </w:rPr>
+      </w:pPr>
+      <w:r>
+        <w:rPr>
+          <w:rFonts w:asciiTheme="minorHAnsi" w:hAnsiTheme="minorHAnsi" w:cstheme="minorHAnsi"/>
+        </w:rPr>
+        <w:t>En la capa de aplicación</w:t>
+      </w:r>
+      <w:r>
+        <w:rPr>
+          <w:rFonts w:asciiTheme="minorHAnsi" w:hAnsiTheme="minorHAnsi" w:cstheme="minorHAnsi"/>
+        </w:rPr>
+        <w:t xml:space="preserve"> tenemos los íconos, logos, fuentes y otros recursos en “</w:t>
       </w:r>
       <w:proofErr w:type="spellStart"/>
       <w:r>
         <w:rPr>
           <w:rFonts w:asciiTheme="minorHAnsi" w:hAnsiTheme="minorHAnsi" w:cstheme="minorHAnsi"/>
         </w:rPr>
-        <w:t>Services</w:t>
+        <w:t>assets</w:t>
       </w:r>
       <w:proofErr w:type="spellEnd"/>
       <w:r>
         <w:rPr>
           <w:rFonts w:asciiTheme="minorHAnsi" w:hAnsiTheme="minorHAnsi" w:cstheme="minorHAnsi"/>
         </w:rPr>
-        <w:t>” guardará los archivos que contienen las funciones que permiten comunicarse con el back-</w:t>
+        <w:t>”; el código relacionado al manejo de estado en “store” y funciones utilitarias en “</w:t>
       </w:r>
       <w:proofErr w:type="spellStart"/>
       <w:r>
         <w:rPr>
           <w:rFonts w:asciiTheme="minorHAnsi" w:hAnsiTheme="minorHAnsi" w:cstheme="minorHAnsi"/>
         </w:rPr>
-        <w:t>end</w:t>
+        <w:t>utils</w:t>
       </w:r>
       <w:proofErr w:type="spellEnd"/>
       <w:r>
         <w:rPr>
           <w:rFonts w:asciiTheme="minorHAnsi" w:hAnsiTheme="minorHAnsi" w:cstheme="minorHAnsi"/>
         </w:rPr>
-        <w:t>, a las cuales accederán los componentes para darle funcionalidad completa al sistema.</w:t>
-      </w:r>
-    </w:p>
-    <w:p>
-      <w:pPr>
-        <w:spacing w:after="0"/>
-        <w:jc w:val="both"/>
-        <w:rPr>
-          <w:rFonts w:asciiTheme="minorHAnsi" w:hAnsiTheme="minorHAnsi" w:cstheme="minorHAnsi"/>
-        </w:rPr>
-      </w:pPr>
-    </w:p>
-    <w:p>
-      <w:pPr>
-        <w:spacing w:after="0"/>
-        <w:jc w:val="both"/>
-        <w:rPr>
-          <w:rFonts w:asciiTheme="minorHAnsi" w:hAnsiTheme="minorHAnsi" w:cstheme="minorHAnsi"/>
-        </w:rPr>
-      </w:pPr>
-      <w:r>
-        <w:rPr>
-          <w:rFonts w:asciiTheme="minorHAnsi" w:hAnsiTheme="minorHAnsi" w:cstheme="minorHAnsi"/>
-        </w:rPr>
-        <w:lastRenderedPageBreak/>
-        <w:t>La carpeta “</w:t>
+        <w:t>”.</w:t>
+      </w:r>
+    </w:p>
+    <w:p>
+      <w:pPr>
+        <w:spacing w:after="0"/>
+        <w:jc w:val="both"/>
+        <w:rPr>
+          <w:rFonts w:asciiTheme="minorHAnsi" w:hAnsiTheme="minorHAnsi" w:cstheme="minorHAnsi"/>
+        </w:rPr>
+      </w:pPr>
+    </w:p>
+    <w:p>
+      <w:pPr>
+        <w:spacing w:after="0"/>
+        <w:jc w:val="both"/>
+        <w:rPr>
+          <w:rFonts w:asciiTheme="minorHAnsi" w:hAnsiTheme="minorHAnsi" w:cstheme="minorHAnsi"/>
+        </w:rPr>
+      </w:pPr>
+      <w:r>
+        <w:rPr>
+          <w:rFonts w:asciiTheme="minorHAnsi" w:hAnsiTheme="minorHAnsi" w:cstheme="minorHAnsi"/>
+        </w:rPr>
+        <w:t xml:space="preserve">En resumen, la estructura de la capa de presentación, o </w:t>
       </w:r>
       <w:proofErr w:type="spellStart"/>
       <w:r>
         <w:rPr>
           <w:rFonts w:asciiTheme="minorHAnsi" w:hAnsiTheme="minorHAnsi" w:cstheme="minorHAnsi"/>
         </w:rPr>
-        <w:t>Dtos</w:t>
+        <w:t>front-end</w:t>
       </w:r>
       <w:proofErr w:type="spellEnd"/>
       <w:r>
         <w:rPr>
           <w:rFonts w:asciiTheme="minorHAnsi" w:hAnsiTheme="minorHAnsi" w:cstheme="minorHAnsi"/>
         </w:rPr>
-        <w:t>” contendrá las interfaces que definen los tipos a emplear</w:t>
-      </w:r>
-      <w:r>
-        <w:rPr>
-          <w:rFonts w:asciiTheme="minorHAnsi" w:hAnsiTheme="minorHAnsi" w:cstheme="minorHAnsi"/>
-        </w:rPr>
-        <w:t xml:space="preserve"> al realizar peticiones hacia el back-</w:t>
-      </w:r>
-      <w:proofErr w:type="spellStart"/>
-      <w:r>
-        <w:rPr>
-          <w:rFonts w:asciiTheme="minorHAnsi" w:hAnsiTheme="minorHAnsi" w:cstheme="minorHAnsi"/>
-        </w:rPr>
-        <w:t>end</w:t>
-      </w:r>
-      <w:proofErr w:type="spellEnd"/>
-      <w:r>
-        <w:rPr>
-          <w:rFonts w:asciiTheme="minorHAnsi" w:hAnsiTheme="minorHAnsi" w:cstheme="minorHAnsi"/>
-        </w:rPr>
-        <w:t xml:space="preserve"> y al recibir respuestas del mismo</w:t>
-      </w:r>
-      <w:r>
-        <w:rPr>
-          <w:rFonts w:asciiTheme="minorHAnsi" w:hAnsiTheme="minorHAnsi" w:cstheme="minorHAnsi"/>
-        </w:rPr>
-        <w:t xml:space="preserve">. </w:t>
-      </w:r>
-      <w:r>
-        <w:rPr>
-          <w:rFonts w:asciiTheme="minorHAnsi" w:hAnsiTheme="minorHAnsi" w:cstheme="minorHAnsi"/>
-        </w:rPr>
-        <w:t>Por último, la carpeta “</w:t>
-      </w:r>
-      <w:proofErr w:type="spellStart"/>
-      <w:r>
-        <w:rPr>
-          <w:rFonts w:asciiTheme="minorHAnsi" w:hAnsiTheme="minorHAnsi" w:cstheme="minorHAnsi"/>
-        </w:rPr>
-        <w:t>Utils</w:t>
-      </w:r>
-      <w:proofErr w:type="spellEnd"/>
-      <w:r>
-        <w:rPr>
-          <w:rFonts w:asciiTheme="minorHAnsi" w:hAnsiTheme="minorHAnsi" w:cstheme="minorHAnsi"/>
-        </w:rPr>
-        <w:t>” almacenará archivos que contengan cualquier tipo de código utilitario.</w:t>
-      </w:r>
-    </w:p>
-    <w:p>
-      <w:pPr>
-        <w:spacing w:after="0"/>
-        <w:jc w:val="both"/>
-        <w:rPr>
-          <w:rFonts w:asciiTheme="minorHAnsi" w:hAnsiTheme="minorHAnsi" w:cstheme="minorHAnsi"/>
-        </w:rPr>
-      </w:pPr>
-    </w:p>
-    <w:p>
-      <w:pPr>
-        <w:spacing w:after="0"/>
-        <w:jc w:val="both"/>
-        <w:rPr>
-          <w:rFonts w:asciiTheme="minorHAnsi" w:hAnsiTheme="minorHAnsi" w:cstheme="minorHAnsi"/>
-        </w:rPr>
-      </w:pPr>
-      <w:r>
-        <w:rPr>
-          <w:rFonts w:asciiTheme="minorHAnsi" w:hAnsiTheme="minorHAnsi" w:cstheme="minorHAnsi"/>
-        </w:rPr>
-        <w:t xml:space="preserve">En resumen, la estructura de la capa de presentación, o </w:t>
-      </w:r>
-      <w:proofErr w:type="spellStart"/>
-      <w:r>
-        <w:rPr>
-          <w:rFonts w:asciiTheme="minorHAnsi" w:hAnsiTheme="minorHAnsi" w:cstheme="minorHAnsi"/>
-        </w:rPr>
-        <w:t>front-end</w:t>
-      </w:r>
-      <w:proofErr w:type="spellEnd"/>
-      <w:r>
-        <w:rPr>
-          <w:rFonts w:asciiTheme="minorHAnsi" w:hAnsiTheme="minorHAnsi" w:cstheme="minorHAnsi"/>
-        </w:rPr>
-        <w:t>, será la siguiente:</w:t>
+        <w:t xml:space="preserve">, </w:t>
+      </w:r>
+      <w:r>
+        <w:rPr>
+          <w:rFonts w:asciiTheme="minorHAnsi" w:hAnsiTheme="minorHAnsi" w:cstheme="minorHAnsi"/>
+        </w:rPr>
+        <w:t>se puede ilustrar de la siguiente manera</w:t>
+      </w:r>
+      <w:r>
+        <w:rPr>
+          <w:rFonts w:asciiTheme="minorHAnsi" w:hAnsiTheme="minorHAnsi" w:cstheme="minorHAnsi"/>
+        </w:rPr>
+        <w:t>:</w:t>
       </w:r>
     </w:p>
     <w:p>
@@ -2151,10 +2187,10 @@
           <w:noProof/>
         </w:rPr>
         <w:drawing>
-          <wp:inline distT="0" distB="0" distL="0" distR="0" wp14:anchorId="6C600E4B" wp14:editId="4F24C6C2">
-            <wp:extent cx="2882294" cy="1993556"/>
-            <wp:effectExtent l="0" t="0" r="0" b="6985"/>
-            <wp:docPr id="4" name="Imagen 4"/>
+          <wp:inline distT="0" distB="0" distL="0" distR="0" wp14:anchorId="53F4BD1A" wp14:editId="14315DFB">
+            <wp:extent cx="3733800" cy="3258829"/>
+            <wp:effectExtent l="0" t="0" r="0" b="0"/>
+            <wp:docPr id="3" name="Imagen 3"/>
             <wp:cNvGraphicFramePr>
               <a:graphicFrameLocks xmlns:a="http://schemas.openxmlformats.org/drawingml/2006/main" noChangeAspect="1"/>
             </wp:cNvGraphicFramePr>
@@ -2162,12 +2198,12 @@
               <a:graphicData uri="http://schemas.openxmlformats.org/drawingml/2006/picture">
                 <pic:pic xmlns:pic="http://schemas.openxmlformats.org/drawingml/2006/picture">
                   <pic:nvPicPr>
-                    <pic:cNvPr id="0" name="Picture 3"/>
+                    <pic:cNvPr id="0" name="Picture 2"/>
                     <pic:cNvPicPr>
                       <a:picLocks noChangeAspect="1" noChangeArrowheads="1"/>
                     </pic:cNvPicPr>
                   </pic:nvPicPr>
-                  <pic:blipFill>
+                  <pic:blipFill rotWithShape="1">
                     <a:blip r:embed="rId7" cstate="print">
                       <a:extLst>
                         <a:ext uri="{28A0092B-C50C-407E-A947-70E740481C1C}">
@@ -2175,15 +2211,13 @@
                         </a:ext>
                       </a:extLst>
                     </a:blip>
-                    <a:srcRect/>
-                    <a:stretch>
-                      <a:fillRect/>
-                    </a:stretch>
+                    <a:srcRect t="3031" b="3409"/>
+                    <a:stretch/>
                   </pic:blipFill>
                   <pic:spPr bwMode="auto">
                     <a:xfrm>
                       <a:off x="0" y="0"/>
-                      <a:ext cx="2923157" cy="2021819"/>
+                      <a:ext cx="3748556" cy="3271708"/>
                     </a:xfrm>
                     <a:prstGeom prst="rect">
                       <a:avLst/>
@@ -2192,6 +2226,11 @@
                     <a:ln>
                       <a:noFill/>
                     </a:ln>
+                    <a:extLst>
+                      <a:ext uri="{53640926-AAD7-44D8-BBD7-CCE9431645EC}">
+                        <a14:shadowObscured xmlns:a14="http://schemas.microsoft.com/office/drawing/2010/main"/>
+                      </a:ext>
+                    </a:extLst>
                   </pic:spPr>
                 </pic:pic>
               </a:graphicData>
@@ -2225,31 +2264,7 @@
           <w:b/>
           <w:bCs/>
         </w:rPr>
-        <w:t>1.4.</w:t>
-      </w:r>
-      <w:r>
-        <w:rPr>
-          <w:rFonts w:asciiTheme="minorHAnsi" w:hAnsiTheme="minorHAnsi" w:cstheme="minorHAnsi"/>
-          <w:b/>
-          <w:bCs/>
-        </w:rPr>
-        <w:t>2</w:t>
-      </w:r>
-      <w:r>
-        <w:rPr>
-          <w:rFonts w:asciiTheme="minorHAnsi" w:hAnsiTheme="minorHAnsi" w:cstheme="minorHAnsi"/>
-          <w:b/>
-          <w:bCs/>
-        </w:rPr>
-        <w:t xml:space="preserve">. Estructura de la capa de </w:t>
-      </w:r>
-      <w:r>
-        <w:rPr>
-          <w:rFonts w:asciiTheme="minorHAnsi" w:hAnsiTheme="minorHAnsi" w:cstheme="minorHAnsi"/>
-          <w:b/>
-          <w:bCs/>
-        </w:rPr>
-        <w:t>lógica de negocio</w:t>
+        <w:t>1.4.2. Estructura de la capa de lógica de negocio</w:t>
       </w:r>
     </w:p>
     <w:p>
@@ -2462,35 +2477,75 @@
           <w:rFonts w:asciiTheme="minorHAnsi" w:hAnsiTheme="minorHAnsi" w:cstheme="minorHAnsi"/>
         </w:rPr>
       </w:pPr>
-      <w:r>
-        <w:rPr>
-          <w:rFonts w:asciiTheme="minorHAnsi" w:hAnsiTheme="minorHAnsi" w:cstheme="minorHAnsi"/>
-        </w:rPr>
-        <w:t xml:space="preserve">En resumen, la estructura de la capa de </w:t>
-      </w:r>
-      <w:r>
-        <w:rPr>
-          <w:rFonts w:asciiTheme="minorHAnsi" w:hAnsiTheme="minorHAnsi" w:cstheme="minorHAnsi"/>
-        </w:rPr>
-        <w:t>lógica de negocio</w:t>
-      </w:r>
-      <w:r>
-        <w:rPr>
-          <w:rFonts w:asciiTheme="minorHAnsi" w:hAnsiTheme="minorHAnsi" w:cstheme="minorHAnsi"/>
-        </w:rPr>
-        <w:t xml:space="preserve">, o </w:t>
-      </w:r>
-      <w:r>
-        <w:rPr>
-          <w:rFonts w:asciiTheme="minorHAnsi" w:hAnsiTheme="minorHAnsi" w:cstheme="minorHAnsi"/>
-        </w:rPr>
-        <w:t>back</w:t>
-      </w:r>
-      <w:r>
-        <w:rPr>
-          <w:rFonts w:asciiTheme="minorHAnsi" w:hAnsiTheme="minorHAnsi" w:cstheme="minorHAnsi"/>
-        </w:rPr>
-        <w:t>-</w:t>
+    </w:p>
+    <w:p>
+      <w:pPr>
+        <w:spacing w:after="0"/>
+        <w:jc w:val="both"/>
+        <w:rPr>
+          <w:rFonts w:asciiTheme="minorHAnsi" w:hAnsiTheme="minorHAnsi" w:cstheme="minorHAnsi"/>
+        </w:rPr>
+      </w:pPr>
+    </w:p>
+    <w:p>
+      <w:pPr>
+        <w:spacing w:after="0"/>
+        <w:jc w:val="both"/>
+        <w:rPr>
+          <w:rFonts w:asciiTheme="minorHAnsi" w:hAnsiTheme="minorHAnsi" w:cstheme="minorHAnsi"/>
+        </w:rPr>
+      </w:pPr>
+    </w:p>
+    <w:p>
+      <w:pPr>
+        <w:spacing w:after="0"/>
+        <w:jc w:val="both"/>
+        <w:rPr>
+          <w:rFonts w:asciiTheme="minorHAnsi" w:hAnsiTheme="minorHAnsi" w:cstheme="minorHAnsi"/>
+        </w:rPr>
+      </w:pPr>
+    </w:p>
+    <w:p>
+      <w:pPr>
+        <w:spacing w:after="0"/>
+        <w:jc w:val="both"/>
+        <w:rPr>
+          <w:rFonts w:asciiTheme="minorHAnsi" w:hAnsiTheme="minorHAnsi" w:cstheme="minorHAnsi"/>
+        </w:rPr>
+      </w:pPr>
+    </w:p>
+    <w:p>
+      <w:pPr>
+        <w:spacing w:after="0"/>
+        <w:jc w:val="both"/>
+        <w:rPr>
+          <w:rFonts w:asciiTheme="minorHAnsi" w:hAnsiTheme="minorHAnsi" w:cstheme="minorHAnsi"/>
+        </w:rPr>
+      </w:pPr>
+    </w:p>
+    <w:p>
+      <w:pPr>
+        <w:spacing w:after="0"/>
+        <w:jc w:val="both"/>
+        <w:rPr>
+          <w:rFonts w:asciiTheme="minorHAnsi" w:hAnsiTheme="minorHAnsi" w:cstheme="minorHAnsi"/>
+        </w:rPr>
+      </w:pPr>
+    </w:p>
+    <w:p>
+      <w:pPr>
+        <w:spacing w:after="0"/>
+        <w:jc w:val="both"/>
+        <w:rPr>
+          <w:rFonts w:asciiTheme="minorHAnsi" w:hAnsiTheme="minorHAnsi" w:cstheme="minorHAnsi"/>
+        </w:rPr>
+      </w:pPr>
+      <w:r>
+        <w:rPr>
+          <w:rFonts w:asciiTheme="minorHAnsi" w:hAnsiTheme="minorHAnsi" w:cstheme="minorHAnsi"/>
+        </w:rPr>
+        <w:lastRenderedPageBreak/>
+        <w:t>En resumen, la estructura de la capa de lógica de negocio, o back-</w:t>
       </w:r>
       <w:proofErr w:type="spellStart"/>
       <w:r>
@@ -4454,6 +4509,7 @@
     <w:lsdException w:name="HTML Sample" w:semiHidden="1" w:unhideWhenUsed="1"/>
     <w:lsdException w:name="HTML Typewriter" w:semiHidden="1" w:unhideWhenUsed="1"/>
     <w:lsdException w:name="HTML Variable" w:semiHidden="1" w:unhideWhenUsed="1"/>
+    <w:lsdException w:name="Normal Table" w:semiHidden="1" w:unhideWhenUsed="1"/>
     <w:lsdException w:name="annotation subject" w:semiHidden="1" w:unhideWhenUsed="1"/>
     <w:lsdException w:name="No List" w:semiHidden="1" w:unhideWhenUsed="1"/>
     <w:lsdException w:name="Outline List 1" w:semiHidden="1" w:unhideWhenUsed="1"/>
@@ -4496,8 +4552,11 @@
     <w:lsdException w:name="Table Contemporary" w:semiHidden="1" w:unhideWhenUsed="1"/>
     <w:lsdException w:name="Table Elegant" w:semiHidden="1" w:unhideWhenUsed="1"/>
     <w:lsdException w:name="Table Professional" w:semiHidden="1" w:unhideWhenUsed="1"/>
+    <w:lsdException w:name="Table Subtle 1" w:semiHidden="1" w:unhideWhenUsed="1"/>
     <w:lsdException w:name="Table Subtle 2" w:semiHidden="1" w:unhideWhenUsed="1"/>
     <w:lsdException w:name="Table Web 1" w:semiHidden="1" w:unhideWhenUsed="1"/>
+    <w:lsdException w:name="Table Web 2" w:semiHidden="1" w:unhideWhenUsed="1"/>
+    <w:lsdException w:name="Table Web 3" w:semiHidden="1" w:unhideWhenUsed="1"/>
     <w:lsdException w:name="Balloon Text" w:semiHidden="1" w:unhideWhenUsed="1"/>
     <w:lsdException w:name="Table Grid" w:uiPriority="39"/>
     <w:lsdException w:name="Table Theme" w:semiHidden="1" w:unhideWhenUsed="1"/>

</xml_diff>